<commit_message>
Added search and replace function for document.xml
</commit_message>
<xml_diff>
--- a/test.docx
+++ b/test.docx
@@ -1,19 +1,20 @@
 
 <file path=word/document.xml><?xml version="1.0" encoding="utf-8"?>
-<w:document xmlns:wpc="http://schemas.microsoft.com/office/word/2010/wordprocessingCanvas" xmlns:mc="http://schemas.openxmlformats.org/markup-compatibility/2006" xmlns:o="urn:schemas-microsoft-com:office:office" xmlns:r="http://schemas.openxmlformats.org/officeDocument/2006/relationships" xmlns:m="http://schemas.openxmlformats.org/officeDocument/2006/math" xmlns:v="urn:schemas-microsoft-com:vml" xmlns:wp14="http://schemas.microsoft.com/office/word/2010/wordprocessingDrawing" xmlns:wp="http://schemas.openxmlformats.org/drawingml/2006/wordprocessingDrawing" xmlns:w10="urn:schemas-microsoft-com:office:word" xmlns:w="http://schemas.openxmlformats.org/wordprocessingml/2006/main" xmlns:w14="http://schemas.microsoft.com/office/word/2010/wordml" xmlns:wpg="http://schemas.microsoft.com/office/word/2010/wordprocessingGroup" xmlns:wpi="http://schemas.microsoft.com/office/word/2010/wordprocessingInk" xmlns:wne="http://schemas.microsoft.com/office/word/2006/wordml" xmlns:wps="http://schemas.microsoft.com/office/word/2010/wordprocessingShape" mc:Ignorable="w14 wp14">
+<w:document xmlns:ve="http://schemas.openxmlformats.org/markup-compatibility/2006" xmlns:o="urn:schemas-microsoft-com:office:office" xmlns:r="http://schemas.openxmlformats.org/officeDocument/2006/relationships" xmlns:m="http://schemas.openxmlformats.org/officeDocument/2006/math" xmlns:v="urn:schemas-microsoft-com:vml" xmlns:wp="http://schemas.openxmlformats.org/drawingml/2006/wordprocessingDrawing" xmlns:w10="urn:schemas-microsoft-com:office:word" xmlns:w="http://schemas.openxmlformats.org/wordprocessingml/2006/main" xmlns:wne="http://schemas.microsoft.com/office/word/2006/wordml">
   <w:body>
     <w:p>
       <w:r>
-        <w:t>Test besta</w:t>
+        <w:t>Test bestand</w:t>
       </w:r>
-      <w:bookmarkStart w:id="0" w:name="_GoBack"/>
-      <w:bookmarkEnd w:id="0"/>
+    </w:p>
+    <w:p/>
+    <w:p>
       <w:r>
-        <w:t>nd</w:t>
+        <w:t>Dit is een tekst geschreven door klaas</w:t>
       </w:r>
     </w:p>
     <w:sectPr>
-      <w:headerReference w:type="default" r:id="rId7"/>
+      <w:headerReference w:type="default" r:id="rId6"/>
       <w:pgSz w:w="11906" w:h="16838"/>
       <w:pgMar w:top="1417" w:right="1417" w:bottom="1417" w:left="1417" w:header="708" w:footer="708" w:gutter="0"/>
       <w:cols w:space="708"/>
@@ -24,7 +25,7 @@
 </file>
 
 <file path=word/endnotes.xml><?xml version="1.0" encoding="utf-8"?>
-<w:endnotes xmlns:wpc="http://schemas.microsoft.com/office/word/2010/wordprocessingCanvas" xmlns:mc="http://schemas.openxmlformats.org/markup-compatibility/2006" xmlns:o="urn:schemas-microsoft-com:office:office" xmlns:r="http://schemas.openxmlformats.org/officeDocument/2006/relationships" xmlns:m="http://schemas.openxmlformats.org/officeDocument/2006/math" xmlns:v="urn:schemas-microsoft-com:vml" xmlns:wp14="http://schemas.microsoft.com/office/word/2010/wordprocessingDrawing" xmlns:wp="http://schemas.openxmlformats.org/drawingml/2006/wordprocessingDrawing" xmlns:w10="urn:schemas-microsoft-com:office:word" xmlns:w="http://schemas.openxmlformats.org/wordprocessingml/2006/main" xmlns:w14="http://schemas.microsoft.com/office/word/2010/wordml" xmlns:wpg="http://schemas.microsoft.com/office/word/2010/wordprocessingGroup" xmlns:wpi="http://schemas.microsoft.com/office/word/2010/wordprocessingInk" xmlns:wne="http://schemas.microsoft.com/office/word/2006/wordml" xmlns:wps="http://schemas.microsoft.com/office/word/2010/wordprocessingShape" mc:Ignorable="w14 wp14">
+<w:endnotes xmlns:ve="http://schemas.openxmlformats.org/markup-compatibility/2006" xmlns:o="urn:schemas-microsoft-com:office:office" xmlns:r="http://schemas.openxmlformats.org/officeDocument/2006/relationships" xmlns:m="http://schemas.openxmlformats.org/officeDocument/2006/math" xmlns:v="urn:schemas-microsoft-com:vml" xmlns:wp="http://schemas.openxmlformats.org/drawingml/2006/wordprocessingDrawing" xmlns:w10="urn:schemas-microsoft-com:office:word" xmlns:w="http://schemas.openxmlformats.org/wordprocessingml/2006/main" xmlns:wne="http://schemas.microsoft.com/office/word/2006/wordml">
   <w:endnote w:type="separator" w:id="-1">
     <w:p>
       <w:pPr>
@@ -49,7 +50,7 @@
 </file>
 
 <file path=word/footnotes.xml><?xml version="1.0" encoding="utf-8"?>
-<w:footnotes xmlns:wpc="http://schemas.microsoft.com/office/word/2010/wordprocessingCanvas" xmlns:mc="http://schemas.openxmlformats.org/markup-compatibility/2006" xmlns:o="urn:schemas-microsoft-com:office:office" xmlns:r="http://schemas.openxmlformats.org/officeDocument/2006/relationships" xmlns:m="http://schemas.openxmlformats.org/officeDocument/2006/math" xmlns:v="urn:schemas-microsoft-com:vml" xmlns:wp14="http://schemas.microsoft.com/office/word/2010/wordprocessingDrawing" xmlns:wp="http://schemas.openxmlformats.org/drawingml/2006/wordprocessingDrawing" xmlns:w10="urn:schemas-microsoft-com:office:word" xmlns:w="http://schemas.openxmlformats.org/wordprocessingml/2006/main" xmlns:w14="http://schemas.microsoft.com/office/word/2010/wordml" xmlns:wpg="http://schemas.microsoft.com/office/word/2010/wordprocessingGroup" xmlns:wpi="http://schemas.microsoft.com/office/word/2010/wordprocessingInk" xmlns:wne="http://schemas.microsoft.com/office/word/2006/wordml" xmlns:wps="http://schemas.microsoft.com/office/word/2010/wordprocessingShape" mc:Ignorable="w14 wp14">
+<w:footnotes xmlns:ve="http://schemas.openxmlformats.org/markup-compatibility/2006" xmlns:o="urn:schemas-microsoft-com:office:office" xmlns:r="http://schemas.openxmlformats.org/officeDocument/2006/relationships" xmlns:m="http://schemas.openxmlformats.org/officeDocument/2006/math" xmlns:v="urn:schemas-microsoft-com:vml" xmlns:wp="http://schemas.openxmlformats.org/drawingml/2006/wordprocessingDrawing" xmlns:w10="urn:schemas-microsoft-com:office:word" xmlns:w="http://schemas.openxmlformats.org/wordprocessingml/2006/main" xmlns:wne="http://schemas.microsoft.com/office/word/2006/wordml">
   <w:footnote w:type="separator" w:id="-1">
     <w:p>
       <w:pPr>
@@ -74,10 +75,10 @@
 </file>
 
 <file path=word/header1.xml><?xml version="1.0" encoding="utf-8"?>
-<w:hdr xmlns:wpc="http://schemas.microsoft.com/office/word/2010/wordprocessingCanvas" xmlns:mc="http://schemas.openxmlformats.org/markup-compatibility/2006" xmlns:o="urn:schemas-microsoft-com:office:office" xmlns:r="http://schemas.openxmlformats.org/officeDocument/2006/relationships" xmlns:m="http://schemas.openxmlformats.org/officeDocument/2006/math" xmlns:v="urn:schemas-microsoft-com:vml" xmlns:wp14="http://schemas.microsoft.com/office/word/2010/wordprocessingDrawing" xmlns:wp="http://schemas.openxmlformats.org/drawingml/2006/wordprocessingDrawing" xmlns:w10="urn:schemas-microsoft-com:office:word" xmlns:w="http://schemas.openxmlformats.org/wordprocessingml/2006/main" xmlns:w14="http://schemas.microsoft.com/office/word/2010/wordml" xmlns:wpg="http://schemas.microsoft.com/office/word/2010/wordprocessingGroup" xmlns:wpi="http://schemas.microsoft.com/office/word/2010/wordprocessingInk" xmlns:wne="http://schemas.microsoft.com/office/word/2006/wordml" xmlns:wps="http://schemas.microsoft.com/office/word/2010/wordprocessingShape" mc:Ignorable="w14 wp14">
+<w:hdr xmlns:ve="http://schemas.openxmlformats.org/markup-compatibility/2006" xmlns:o="urn:schemas-microsoft-com:office:office" xmlns:r="http://schemas.openxmlformats.org/officeDocument/2006/relationships" xmlns:m="http://schemas.openxmlformats.org/officeDocument/2006/math" xmlns:v="urn:schemas-microsoft-com:vml" xmlns:wp="http://schemas.openxmlformats.org/drawingml/2006/wordprocessingDrawing" xmlns:w10="urn:schemas-microsoft-com:office:word" xmlns:w="http://schemas.openxmlformats.org/wordprocessingml/2006/main" xmlns:wne="http://schemas.microsoft.com/office/word/2006/wordml">
   <w:p>
     <w:pPr>
-      <w:pStyle w:val="Koptekst"/>
+      <w:pStyle w:val="Header"/>
     </w:pPr>
     <w:r>
       <w:t>test</w:t>
@@ -87,7 +88,7 @@
 </file>
 
 <file path=word/styles.xml><?xml version="1.0" encoding="utf-8"?>
-<w:styles xmlns:mc="http://schemas.openxmlformats.org/markup-compatibility/2006" xmlns:r="http://schemas.openxmlformats.org/officeDocument/2006/relationships" xmlns:w="http://schemas.openxmlformats.org/wordprocessingml/2006/main" xmlns:w14="http://schemas.microsoft.com/office/word/2010/wordml" mc:Ignorable="w14">
+<w:styles xmlns:r="http://schemas.openxmlformats.org/officeDocument/2006/relationships" xmlns:w="http://schemas.openxmlformats.org/wordprocessingml/2006/main">
   <w:docDefaults>
     <w:rPrDefault>
       <w:rPr>
@@ -242,21 +243,23 @@
     <w:lsdException w:name="Bibliography" w:uiPriority="37"/>
     <w:lsdException w:name="TOC Heading" w:uiPriority="39" w:qFormat="1"/>
   </w:latentStyles>
-  <w:style w:type="paragraph" w:default="1" w:styleId="Standaard">
+  <w:style w:type="paragraph" w:default="1" w:styleId="Normal">
     <w:name w:val="Normal"/>
     <w:qFormat/>
-  </w:style>
-  <w:style w:type="character" w:default="1" w:styleId="Standaardalinea-lettertype">
+    <w:rsid w:val="00374FCE"/>
+  </w:style>
+  <w:style w:type="character" w:default="1" w:styleId="DefaultParagraphFont">
     <w:name w:val="Default Paragraph Font"/>
     <w:uiPriority w:val="1"/>
     <w:semiHidden/>
     <w:unhideWhenUsed/>
   </w:style>
-  <w:style w:type="table" w:default="1" w:styleId="Standaardtabel">
+  <w:style w:type="table" w:default="1" w:styleId="TableNormal">
     <w:name w:val="Normal Table"/>
     <w:uiPriority w:val="99"/>
     <w:semiHidden/>
     <w:unhideWhenUsed/>
+    <w:qFormat/>
     <w:tblPr>
       <w:tblInd w:w="0" w:type="dxa"/>
       <w:tblCellMar>
@@ -267,16 +270,16 @@
       </w:tblCellMar>
     </w:tblPr>
   </w:style>
-  <w:style w:type="numbering" w:default="1" w:styleId="Geenlijst">
+  <w:style w:type="numbering" w:default="1" w:styleId="NoList">
     <w:name w:val="No List"/>
     <w:uiPriority w:val="99"/>
     <w:semiHidden/>
     <w:unhideWhenUsed/>
   </w:style>
-  <w:style w:type="paragraph" w:styleId="Koptekst">
+  <w:style w:type="paragraph" w:styleId="Header">
     <w:name w:val="header"/>
-    <w:basedOn w:val="Standaard"/>
-    <w:link w:val="KoptekstChar"/>
+    <w:basedOn w:val="Normal"/>
+    <w:link w:val="HeaderChar"/>
     <w:uiPriority w:val="99"/>
     <w:unhideWhenUsed/>
     <w:rsid w:val="00740D66"/>
@@ -288,17 +291,17 @@
       <w:spacing w:after="0" w:line="240" w:lineRule="auto"/>
     </w:pPr>
   </w:style>
-  <w:style w:type="character" w:customStyle="1" w:styleId="KoptekstChar">
-    <w:name w:val="Koptekst Char"/>
-    <w:basedOn w:val="Standaardalinea-lettertype"/>
-    <w:link w:val="Koptekst"/>
+  <w:style w:type="character" w:customStyle="1" w:styleId="HeaderChar">
+    <w:name w:val="Header Char"/>
+    <w:basedOn w:val="DefaultParagraphFont"/>
+    <w:link w:val="Header"/>
     <w:uiPriority w:val="99"/>
     <w:rsid w:val="00740D66"/>
   </w:style>
-  <w:style w:type="paragraph" w:styleId="Voettekst">
+  <w:style w:type="paragraph" w:styleId="Footer">
     <w:name w:val="footer"/>
-    <w:basedOn w:val="Standaard"/>
-    <w:link w:val="VoettekstChar"/>
+    <w:basedOn w:val="Normal"/>
+    <w:link w:val="FooterChar"/>
     <w:uiPriority w:val="99"/>
     <w:unhideWhenUsed/>
     <w:rsid w:val="00740D66"/>
@@ -310,10 +313,10 @@
       <w:spacing w:after="0" w:line="240" w:lineRule="auto"/>
     </w:pPr>
   </w:style>
-  <w:style w:type="character" w:customStyle="1" w:styleId="VoettekstChar">
-    <w:name w:val="Voettekst Char"/>
-    <w:basedOn w:val="Standaardalinea-lettertype"/>
-    <w:link w:val="Voettekst"/>
+  <w:style w:type="character" w:customStyle="1" w:styleId="FooterChar">
+    <w:name w:val="Footer Char"/>
+    <w:basedOn w:val="DefaultParagraphFont"/>
+    <w:link w:val="Footer"/>
     <w:uiPriority w:val="99"/>
     <w:rsid w:val="00740D66"/>
   </w:style>

</xml_diff>

<commit_message>
Added search and replace also for header and footer text
</commit_message>
<xml_diff>
--- a/test.docx
+++ b/test.docx
@@ -14,7 +14,12 @@
       </w:r>
     </w:p>
     <w:sectPr>
-      <w:headerReference w:type="default" r:id="rId6"/>
+      <w:headerReference w:type="even" r:id="rId6"/>
+      <w:headerReference w:type="default" r:id="rId7"/>
+      <w:footerReference w:type="even" r:id="rId8"/>
+      <w:footerReference w:type="default" r:id="rId9"/>
+      <w:headerReference w:type="first" r:id="rId10"/>
+      <w:footerReference w:type="first" r:id="rId11"/>
       <w:pgSz w:w="11906" w:h="16838"/>
       <w:pgMar w:top="1417" w:right="1417" w:bottom="1417" w:left="1417" w:header="708" w:footer="708" w:gutter="0"/>
       <w:cols w:space="708"/>
@@ -49,6 +54,39 @@
 </w:endnotes>
 </file>
 
+<file path=word/footer1.xml><?xml version="1.0" encoding="utf-8"?>
+<w:ftr xmlns:ve="http://schemas.openxmlformats.org/markup-compatibility/2006" xmlns:o="urn:schemas-microsoft-com:office:office" xmlns:r="http://schemas.openxmlformats.org/officeDocument/2006/relationships" xmlns:m="http://schemas.openxmlformats.org/officeDocument/2006/math" xmlns:v="urn:schemas-microsoft-com:vml" xmlns:wp="http://schemas.openxmlformats.org/drawingml/2006/wordprocessingDrawing" xmlns:w10="urn:schemas-microsoft-com:office:word" xmlns:w="http://schemas.openxmlformats.org/wordprocessingml/2006/main" xmlns:wne="http://schemas.microsoft.com/office/word/2006/wordml">
+  <w:p>
+    <w:pPr>
+      <w:pStyle w:val="Footer"/>
+    </w:pPr>
+  </w:p>
+</w:ftr>
+</file>
+
+<file path=word/footer2.xml><?xml version="1.0" encoding="utf-8"?>
+<w:ftr xmlns:ve="http://schemas.openxmlformats.org/markup-compatibility/2006" xmlns:o="urn:schemas-microsoft-com:office:office" xmlns:r="http://schemas.openxmlformats.org/officeDocument/2006/relationships" xmlns:m="http://schemas.openxmlformats.org/officeDocument/2006/math" xmlns:v="urn:schemas-microsoft-com:vml" xmlns:wp="http://schemas.openxmlformats.org/drawingml/2006/wordprocessingDrawing" xmlns:w10="urn:schemas-microsoft-com:office:word" xmlns:w="http://schemas.openxmlformats.org/wordprocessingml/2006/main" xmlns:wne="http://schemas.microsoft.com/office/word/2006/wordml">
+  <w:p>
+    <w:pPr>
+      <w:pStyle w:val="Footer"/>
+    </w:pPr>
+    <w:r>
+      <w:t>Henk Piet Klaas</w:t>
+    </w:r>
+  </w:p>
+</w:ftr>
+</file>
+
+<file path=word/footer3.xml><?xml version="1.0" encoding="utf-8"?>
+<w:ftr xmlns:ve="http://schemas.openxmlformats.org/markup-compatibility/2006" xmlns:o="urn:schemas-microsoft-com:office:office" xmlns:r="http://schemas.openxmlformats.org/officeDocument/2006/relationships" xmlns:m="http://schemas.openxmlformats.org/officeDocument/2006/math" xmlns:v="urn:schemas-microsoft-com:vml" xmlns:wp="http://schemas.openxmlformats.org/drawingml/2006/wordprocessingDrawing" xmlns:w10="urn:schemas-microsoft-com:office:word" xmlns:w="http://schemas.openxmlformats.org/wordprocessingml/2006/main" xmlns:wne="http://schemas.microsoft.com/office/word/2006/wordml">
+  <w:p>
+    <w:pPr>
+      <w:pStyle w:val="Footer"/>
+    </w:pPr>
+  </w:p>
+</w:ftr>
+</file>
+
 <file path=word/footnotes.xml><?xml version="1.0" encoding="utf-8"?>
 <w:footnotes xmlns:ve="http://schemas.openxmlformats.org/markup-compatibility/2006" xmlns:o="urn:schemas-microsoft-com:office:office" xmlns:r="http://schemas.openxmlformats.org/officeDocument/2006/relationships" xmlns:m="http://schemas.openxmlformats.org/officeDocument/2006/math" xmlns:v="urn:schemas-microsoft-com:vml" xmlns:wp="http://schemas.openxmlformats.org/drawingml/2006/wordprocessingDrawing" xmlns:w10="urn:schemas-microsoft-com:office:word" xmlns:w="http://schemas.openxmlformats.org/wordprocessingml/2006/main" xmlns:wne="http://schemas.microsoft.com/office/word/2006/wordml">
   <w:footnote w:type="separator" w:id="-1">
@@ -80,9 +118,29 @@
     <w:pPr>
       <w:pStyle w:val="Header"/>
     </w:pPr>
+  </w:p>
+</w:hdr>
+</file>
+
+<file path=word/header2.xml><?xml version="1.0" encoding="utf-8"?>
+<w:hdr xmlns:ve="http://schemas.openxmlformats.org/markup-compatibility/2006" xmlns:o="urn:schemas-microsoft-com:office:office" xmlns:r="http://schemas.openxmlformats.org/officeDocument/2006/relationships" xmlns:m="http://schemas.openxmlformats.org/officeDocument/2006/math" xmlns:v="urn:schemas-microsoft-com:vml" xmlns:wp="http://schemas.openxmlformats.org/drawingml/2006/wordprocessingDrawing" xmlns:w10="urn:schemas-microsoft-com:office:word" xmlns:w="http://schemas.openxmlformats.org/wordprocessingml/2006/main" xmlns:wne="http://schemas.microsoft.com/office/word/2006/wordml">
+  <w:p>
+    <w:pPr>
+      <w:pStyle w:val="Header"/>
+    </w:pPr>
     <w:r>
-      <w:t>test</w:t>
+      <w:t>Deze tekst is geschreven door Piet</w:t>
     </w:r>
+  </w:p>
+</w:hdr>
+</file>
+
+<file path=word/header3.xml><?xml version="1.0" encoding="utf-8"?>
+<w:hdr xmlns:ve="http://schemas.openxmlformats.org/markup-compatibility/2006" xmlns:o="urn:schemas-microsoft-com:office:office" xmlns:r="http://schemas.openxmlformats.org/officeDocument/2006/relationships" xmlns:m="http://schemas.openxmlformats.org/officeDocument/2006/math" xmlns:v="urn:schemas-microsoft-com:vml" xmlns:wp="http://schemas.openxmlformats.org/drawingml/2006/wordprocessingDrawing" xmlns:w10="urn:schemas-microsoft-com:office:word" xmlns:w="http://schemas.openxmlformats.org/wordprocessingml/2006/main" xmlns:wne="http://schemas.microsoft.com/office/word/2006/wordml">
+  <w:p>
+    <w:pPr>
+      <w:pStyle w:val="Header"/>
+    </w:pPr>
   </w:p>
 </w:hdr>
 </file>

</xml_diff>

<commit_message>
Substracted some code and added function to add an paragraph to end of document. TODO: add paragraph at specific position
</commit_message>
<xml_diff>
--- a/test.docx
+++ b/test.docx
@@ -13,13 +13,29 @@
         <w:t>Dit is een tekst geschreven door klaas</w:t>
       </w:r>
     </w:p>
+    <w:p>
+      <w:r>
+        <w:br w:type="page"/>
+      </w:r>
+    </w:p>
+    <w:p>
+      <w:hyperlink r:id="rId6" w:history="1">
+        <w:r>
+          <w:rPr>
+            <w:rStyle w:val="Hyperlink"/>
+          </w:rPr>
+          <w:t>www.google.nl</w:t>
+        </w:r>
+      </w:hyperlink>
+    </w:p>
+    <w:p/>
     <w:sectPr>
-      <w:headerReference w:type="even" r:id="rId6"/>
-      <w:headerReference w:type="default" r:id="rId7"/>
-      <w:footerReference w:type="even" r:id="rId8"/>
-      <w:footerReference w:type="default" r:id="rId9"/>
-      <w:headerReference w:type="first" r:id="rId10"/>
-      <w:footerReference w:type="first" r:id="rId11"/>
+      <w:headerReference w:type="even" r:id="rId7"/>
+      <w:headerReference w:type="default" r:id="rId8"/>
+      <w:footerReference w:type="even" r:id="rId9"/>
+      <w:footerReference w:type="default" r:id="rId10"/>
+      <w:headerReference w:type="first" r:id="rId11"/>
+      <w:footerReference w:type="first" r:id="rId12"/>
       <w:pgSz w:w="11906" w:h="16838"/>
       <w:pgMar w:top="1417" w:right="1417" w:bottom="1417" w:left="1417" w:header="708" w:footer="708" w:gutter="0"/>
       <w:cols w:space="708"/>
@@ -378,6 +394,17 @@
     <w:uiPriority w:val="99"/>
     <w:rsid w:val="00740D66"/>
   </w:style>
+  <w:style w:type="character" w:styleId="Hyperlink">
+    <w:name w:val="Hyperlink"/>
+    <w:basedOn w:val="DefaultParagraphFont"/>
+    <w:uiPriority w:val="99"/>
+    <w:unhideWhenUsed/>
+    <w:rsid w:val="001C3419"/>
+    <w:rPr>
+      <w:color w:val="0000FF" w:themeColor="hyperlink"/>
+      <w:u w:val="single"/>
+    </w:rPr>
+  </w:style>
 </w:styles>
 </file>
 

</xml_diff>

<commit_message>
Implemented tables at end of document
</commit_message>
<xml_diff>
--- a/test.docx
+++ b/test.docx
@@ -28,6 +28,50 @@
         </w:r>
       </w:hyperlink>
     </w:p>
+    <w:tbl>
+      <w:tblPr>
+        <w:tblStyle w:val="TableGrid"/>
+        <w:tblW w:w="0" w:type="auto"/>
+        <w:tblLook w:val="04A0"/>
+      </w:tblPr>
+      <w:tblGrid>
+        <w:gridCol w:w="3070"/>
+        <w:gridCol w:w="3071"/>
+        <w:gridCol w:w="3071"/>
+      </w:tblGrid>
+      <w:tr>
+        <w:tc>
+          <w:tcPr>
+            <w:tcW w:w="3070" w:type="dxa"/>
+          </w:tcPr>
+          <w:p>
+            <w:r>
+              <w:t>AAA</w:t>
+            </w:r>
+          </w:p>
+        </w:tc>
+        <w:tc>
+          <w:tcPr>
+            <w:tcW w:w="3071" w:type="dxa"/>
+          </w:tcPr>
+          <w:p>
+            <w:r>
+              <w:t>BBB</w:t>
+            </w:r>
+          </w:p>
+        </w:tc>
+        <w:tc>
+          <w:tcPr>
+            <w:tcW w:w="3071" w:type="dxa"/>
+          </w:tcPr>
+          <w:p>
+            <w:r>
+              <w:t>CCC</w:t>
+            </w:r>
+          </w:p>
+        </w:tc>
+      </w:tr>
+    </w:tbl>
     <w:p/>
     <w:sectPr>
       <w:headerReference w:type="even" r:id="rId7"/>
@@ -404,6 +448,62 @@
       <w:color w:val="0000FF" w:themeColor="hyperlink"/>
       <w:u w:val="single"/>
     </w:rPr>
+  </w:style>
+  <w:style w:type="paragraph" w:styleId="BalloonText">
+    <w:name w:val="Balloon Text"/>
+    <w:basedOn w:val="Normal"/>
+    <w:link w:val="BalloonTextChar"/>
+    <w:uiPriority w:val="99"/>
+    <w:semiHidden/>
+    <w:unhideWhenUsed/>
+    <w:rsid w:val="00BA59C1"/>
+    <w:pPr>
+      <w:spacing w:after="0" w:line="240" w:lineRule="auto"/>
+    </w:pPr>
+    <w:rPr>
+      <w:rFonts w:ascii="Tahoma" w:hAnsi="Tahoma" w:cs="Tahoma"/>
+      <w:sz w:val="16"/>
+      <w:szCs w:val="16"/>
+    </w:rPr>
+  </w:style>
+  <w:style w:type="character" w:customStyle="1" w:styleId="BalloonTextChar">
+    <w:name w:val="Balloon Text Char"/>
+    <w:basedOn w:val="DefaultParagraphFont"/>
+    <w:link w:val="BalloonText"/>
+    <w:uiPriority w:val="99"/>
+    <w:semiHidden/>
+    <w:rsid w:val="00BA59C1"/>
+    <w:rPr>
+      <w:rFonts w:ascii="Tahoma" w:hAnsi="Tahoma" w:cs="Tahoma"/>
+      <w:sz w:val="16"/>
+      <w:szCs w:val="16"/>
+    </w:rPr>
+  </w:style>
+  <w:style w:type="table" w:styleId="TableGrid">
+    <w:name w:val="Table Grid"/>
+    <w:basedOn w:val="TableNormal"/>
+    <w:uiPriority w:val="59"/>
+    <w:rsid w:val="004D03E3"/>
+    <w:pPr>
+      <w:spacing w:after="0" w:line="240" w:lineRule="auto"/>
+    </w:pPr>
+    <w:tblPr>
+      <w:tblInd w:w="0" w:type="dxa"/>
+      <w:tblBorders>
+        <w:top w:val="single" w:sz="4" w:space="0" w:color="auto"/>
+        <w:left w:val="single" w:sz="4" w:space="0" w:color="auto"/>
+        <w:bottom w:val="single" w:sz="4" w:space="0" w:color="auto"/>
+        <w:right w:val="single" w:sz="4" w:space="0" w:color="auto"/>
+        <w:insideH w:val="single" w:sz="4" w:space="0" w:color="auto"/>
+        <w:insideV w:val="single" w:sz="4" w:space="0" w:color="auto"/>
+      </w:tblBorders>
+      <w:tblCellMar>
+        <w:top w:w="0" w:type="dxa"/>
+        <w:left w:w="108" w:type="dxa"/>
+        <w:bottom w:w="0" w:type="dxa"/>
+        <w:right w:w="108" w:type="dxa"/>
+      </w:tblCellMar>
+    </w:tblPr>
   </w:style>
 </w:styles>
 </file>

</xml_diff>

<commit_message>
Option to choose type of list (bullet, numeric)
</commit_message>
<xml_diff>
--- a/test.docx
+++ b/test.docx
@@ -209,6 +209,119 @@
 <file path=word/numbering.xml><?xml version="1.0" encoding="utf-8"?>
 <w:numbering xmlns:ve="http://schemas.openxmlformats.org/markup-compatibility/2006" xmlns:o="urn:schemas-microsoft-com:office:office" xmlns:r="http://schemas.openxmlformats.org/officeDocument/2006/relationships" xmlns:m="http://schemas.openxmlformats.org/officeDocument/2006/math" xmlns:v="urn:schemas-microsoft-com:vml" xmlns:wp="http://schemas.openxmlformats.org/drawingml/2006/wordprocessingDrawing" xmlns:w10="urn:schemas-microsoft-com:office:word" xmlns:w="http://schemas.openxmlformats.org/wordprocessingml/2006/main" xmlns:wne="http://schemas.microsoft.com/office/word/2006/wordml">
   <w:abstractNum w:abstractNumId="0">
+    <w:nsid w:val="37D36228"/>
+    <w:multiLevelType w:val="hybridMultilevel"/>
+    <w:tmpl w:val="E2F6856A"/>
+    <w:lvl w:ilvl="0" w:tplc="04130001">
+      <w:start w:val="1"/>
+      <w:numFmt w:val="bullet"/>
+      <w:lvlText w:val=""/>
+      <w:lvlJc w:val="left"/>
+      <w:pPr>
+        <w:ind w:left="3585" w:hanging="360"/>
+      </w:pPr>
+      <w:rPr>
+        <w:rFonts w:ascii="Symbol" w:hAnsi="Symbol" w:hint="default"/>
+      </w:rPr>
+    </w:lvl>
+    <w:lvl w:ilvl="1" w:tplc="04130003" w:tentative="1">
+      <w:start w:val="1"/>
+      <w:numFmt w:val="bullet"/>
+      <w:lvlText w:val="o"/>
+      <w:lvlJc w:val="left"/>
+      <w:pPr>
+        <w:ind w:left="4305" w:hanging="360"/>
+      </w:pPr>
+      <w:rPr>
+        <w:rFonts w:ascii="Courier New" w:hAnsi="Courier New" w:cs="Courier New" w:hint="default"/>
+      </w:rPr>
+    </w:lvl>
+    <w:lvl w:ilvl="2" w:tplc="04130005" w:tentative="1">
+      <w:start w:val="1"/>
+      <w:numFmt w:val="bullet"/>
+      <w:lvlText w:val=""/>
+      <w:lvlJc w:val="left"/>
+      <w:pPr>
+        <w:ind w:left="5025" w:hanging="360"/>
+      </w:pPr>
+      <w:rPr>
+        <w:rFonts w:ascii="Wingdings" w:hAnsi="Wingdings" w:hint="default"/>
+      </w:rPr>
+    </w:lvl>
+    <w:lvl w:ilvl="3" w:tplc="04130001" w:tentative="1">
+      <w:start w:val="1"/>
+      <w:numFmt w:val="bullet"/>
+      <w:lvlText w:val=""/>
+      <w:lvlJc w:val="left"/>
+      <w:pPr>
+        <w:ind w:left="5745" w:hanging="360"/>
+      </w:pPr>
+      <w:rPr>
+        <w:rFonts w:ascii="Symbol" w:hAnsi="Symbol" w:hint="default"/>
+      </w:rPr>
+    </w:lvl>
+    <w:lvl w:ilvl="4" w:tplc="04130003" w:tentative="1">
+      <w:start w:val="1"/>
+      <w:numFmt w:val="bullet"/>
+      <w:lvlText w:val="o"/>
+      <w:lvlJc w:val="left"/>
+      <w:pPr>
+        <w:ind w:left="6465" w:hanging="360"/>
+      </w:pPr>
+      <w:rPr>
+        <w:rFonts w:ascii="Courier New" w:hAnsi="Courier New" w:cs="Courier New" w:hint="default"/>
+      </w:rPr>
+    </w:lvl>
+    <w:lvl w:ilvl="5" w:tplc="04130005" w:tentative="1">
+      <w:start w:val="1"/>
+      <w:numFmt w:val="bullet"/>
+      <w:lvlText w:val=""/>
+      <w:lvlJc w:val="left"/>
+      <w:pPr>
+        <w:ind w:left="7185" w:hanging="360"/>
+      </w:pPr>
+      <w:rPr>
+        <w:rFonts w:ascii="Wingdings" w:hAnsi="Wingdings" w:hint="default"/>
+      </w:rPr>
+    </w:lvl>
+    <w:lvl w:ilvl="6" w:tplc="04130001" w:tentative="1">
+      <w:start w:val="1"/>
+      <w:numFmt w:val="bullet"/>
+      <w:lvlText w:val=""/>
+      <w:lvlJc w:val="left"/>
+      <w:pPr>
+        <w:ind w:left="7905" w:hanging="360"/>
+      </w:pPr>
+      <w:rPr>
+        <w:rFonts w:ascii="Symbol" w:hAnsi="Symbol" w:hint="default"/>
+      </w:rPr>
+    </w:lvl>
+    <w:lvl w:ilvl="7" w:tplc="04130003" w:tentative="1">
+      <w:start w:val="1"/>
+      <w:numFmt w:val="bullet"/>
+      <w:lvlText w:val="o"/>
+      <w:lvlJc w:val="left"/>
+      <w:pPr>
+        <w:ind w:left="8625" w:hanging="360"/>
+      </w:pPr>
+      <w:rPr>
+        <w:rFonts w:ascii="Courier New" w:hAnsi="Courier New" w:cs="Courier New" w:hint="default"/>
+      </w:rPr>
+    </w:lvl>
+    <w:lvl w:ilvl="8" w:tplc="04130005" w:tentative="1">
+      <w:start w:val="1"/>
+      <w:numFmt w:val="bullet"/>
+      <w:lvlText w:val=""/>
+      <w:lvlJc w:val="left"/>
+      <w:pPr>
+        <w:ind w:left="9345" w:hanging="360"/>
+      </w:pPr>
+      <w:rPr>
+        <w:rFonts w:ascii="Wingdings" w:hAnsi="Wingdings" w:hint="default"/>
+      </w:rPr>
+    </w:lvl>
+  </w:abstractNum>
+  <w:abstractNum w:abstractNumId="1">
     <w:nsid w:val="69CF6D87"/>
     <w:multiLevelType w:val="hybridMultilevel"/>
     <w:tmpl w:val="3662AB4C"/>
@@ -295,6 +408,9 @@
     </w:lvl>
   </w:abstractNum>
   <w:num w:numId="1">
+    <w:abstractNumId w:val="1"/>
+  </w:num>
+  <w:num w:numId="2">
     <w:abstractNumId w:val="0"/>
   </w:num>
 </w:numbering>

</xml_diff>

<commit_message>
Added option to declare an heading 1 to 5. Give the heading tag with add paragraph
</commit_message>
<xml_diff>
--- a/test.docx
+++ b/test.docx
@@ -1,86 +1,19 @@
 
 <file path=word/document.xml><?xml version="1.0" encoding="utf-8"?>
-<w:document xmlns:ve="http://schemas.openxmlformats.org/markup-compatibility/2006" xmlns:o="urn:schemas-microsoft-com:office:office" xmlns:r="http://schemas.openxmlformats.org/officeDocument/2006/relationships" xmlns:m="http://schemas.openxmlformats.org/officeDocument/2006/math" xmlns:v="urn:schemas-microsoft-com:vml" xmlns:wp="http://schemas.openxmlformats.org/drawingml/2006/wordprocessingDrawing" xmlns:w10="urn:schemas-microsoft-com:office:word" xmlns:w="http://schemas.openxmlformats.org/wordprocessingml/2006/main" xmlns:wne="http://schemas.microsoft.com/office/word/2006/wordml">
+<w:document xmlns:wpc="http://schemas.microsoft.com/office/word/2010/wordprocessingCanvas" xmlns:mc="http://schemas.openxmlformats.org/markup-compatibility/2006" xmlns:o="urn:schemas-microsoft-com:office:office" xmlns:r="http://schemas.openxmlformats.org/officeDocument/2006/relationships" xmlns:m="http://schemas.openxmlformats.org/officeDocument/2006/math" xmlns:v="urn:schemas-microsoft-com:vml" xmlns:wp14="http://schemas.microsoft.com/office/word/2010/wordprocessingDrawing" xmlns:wp="http://schemas.openxmlformats.org/drawingml/2006/wordprocessingDrawing" xmlns:w10="urn:schemas-microsoft-com:office:word" xmlns:w="http://schemas.openxmlformats.org/wordprocessingml/2006/main" xmlns:w14="http://schemas.microsoft.com/office/word/2010/wordml" xmlns:wpg="http://schemas.microsoft.com/office/word/2010/wordprocessingGroup" xmlns:wpi="http://schemas.microsoft.com/office/word/2010/wordprocessingInk" xmlns:wne="http://schemas.microsoft.com/office/word/2006/wordml" xmlns:wps="http://schemas.microsoft.com/office/word/2010/wordprocessingShape" mc:Ignorable="w14 wp14">
   <w:body>
     <w:p>
       <w:r>
-        <w:t>Test bestand</w:t>
+        <w:t>Test besta</w:t>
+      </w:r>
+      <w:bookmarkStart w:id="0" w:name="_GoBack"/>
+      <w:bookmarkEnd w:id="0"/>
+      <w:r>
+        <w:t>nd</w:t>
       </w:r>
     </w:p>
-    <w:p/>
-    <w:p>
-      <w:r>
-        <w:t>Dit is een tekst geschreven door klaas</w:t>
-      </w:r>
-    </w:p>
-    <w:p>
-      <w:r>
-        <w:br w:type="page"/>
-      </w:r>
-    </w:p>
-    <w:p>
-      <w:hyperlink r:id="rId7" w:history="1">
-        <w:r>
-          <w:rPr>
-            <w:rStyle w:val="Hyperlink"/>
-          </w:rPr>
-          <w:t>www.google.nl</w:t>
-        </w:r>
-      </w:hyperlink>
-    </w:p>
-    <w:tbl>
-      <w:tblPr>
-        <w:tblStyle w:val="TableGrid"/>
-        <w:tblW w:w="0" w:type="auto"/>
-        <w:tblLook w:val="04A0"/>
-      </w:tblPr>
-      <w:tblGrid>
-        <w:gridCol w:w="3070"/>
-        <w:gridCol w:w="3071"/>
-        <w:gridCol w:w="3071"/>
-      </w:tblGrid>
-      <w:tr>
-        <w:tc>
-          <w:tcPr>
-            <w:tcW w:w="3070" w:type="dxa"/>
-          </w:tcPr>
-          <w:p>
-            <w:r>
-              <w:t>AAA</w:t>
-            </w:r>
-          </w:p>
-        </w:tc>
-        <w:tc>
-          <w:tcPr>
-            <w:tcW w:w="3071" w:type="dxa"/>
-          </w:tcPr>
-          <w:p>
-            <w:r>
-              <w:t>BBB</w:t>
-            </w:r>
-          </w:p>
-        </w:tc>
-        <w:tc>
-          <w:tcPr>
-            <w:tcW w:w="3071" w:type="dxa"/>
-          </w:tcPr>
-          <w:p>
-            <w:r>
-              <w:t>CCC</w:t>
-            </w:r>
-          </w:p>
-        </w:tc>
-      </w:tr>
-    </w:tbl>
-    <w:p/>
-    <w:p/>
     <w:sectPr>
-      <w:headerReference w:type="even" r:id="rId8"/>
-      <w:headerReference w:type="default" r:id="rId9"/>
-      <w:footerReference w:type="even" r:id="rId10"/>
-      <w:footerReference w:type="default" r:id="rId11"/>
-      <w:headerReference w:type="first" r:id="rId12"/>
-      <w:footerReference w:type="first" r:id="rId13"/>
+      <w:headerReference w:type="default" r:id="rId7"/>
       <w:pgSz w:w="11906" w:h="16838"/>
       <w:pgMar w:top="1417" w:right="1417" w:bottom="1417" w:left="1417" w:header="708" w:footer="708" w:gutter="0"/>
       <w:cols w:space="708"/>
@@ -91,7 +24,7 @@
 </file>
 
 <file path=word/endnotes.xml><?xml version="1.0" encoding="utf-8"?>
-<w:endnotes xmlns:ve="http://schemas.openxmlformats.org/markup-compatibility/2006" xmlns:o="urn:schemas-microsoft-com:office:office" xmlns:r="http://schemas.openxmlformats.org/officeDocument/2006/relationships" xmlns:m="http://schemas.openxmlformats.org/officeDocument/2006/math" xmlns:v="urn:schemas-microsoft-com:vml" xmlns:wp="http://schemas.openxmlformats.org/drawingml/2006/wordprocessingDrawing" xmlns:w10="urn:schemas-microsoft-com:office:word" xmlns:w="http://schemas.openxmlformats.org/wordprocessingml/2006/main" xmlns:wne="http://schemas.microsoft.com/office/word/2006/wordml">
+<w:endnotes xmlns:wpc="http://schemas.microsoft.com/office/word/2010/wordprocessingCanvas" xmlns:mc="http://schemas.openxmlformats.org/markup-compatibility/2006" xmlns:o="urn:schemas-microsoft-com:office:office" xmlns:r="http://schemas.openxmlformats.org/officeDocument/2006/relationships" xmlns:m="http://schemas.openxmlformats.org/officeDocument/2006/math" xmlns:v="urn:schemas-microsoft-com:vml" xmlns:wp14="http://schemas.microsoft.com/office/word/2010/wordprocessingDrawing" xmlns:wp="http://schemas.openxmlformats.org/drawingml/2006/wordprocessingDrawing" xmlns:w10="urn:schemas-microsoft-com:office:word" xmlns:w="http://schemas.openxmlformats.org/wordprocessingml/2006/main" xmlns:w14="http://schemas.microsoft.com/office/word/2010/wordml" xmlns:wpg="http://schemas.microsoft.com/office/word/2010/wordprocessingGroup" xmlns:wpi="http://schemas.microsoft.com/office/word/2010/wordprocessingInk" xmlns:wne="http://schemas.microsoft.com/office/word/2006/wordml" xmlns:wps="http://schemas.microsoft.com/office/word/2010/wordprocessingShape" mc:Ignorable="w14 wp14">
   <w:endnote w:type="separator" w:id="-1">
     <w:p>
       <w:pPr>
@@ -115,41 +48,8 @@
 </w:endnotes>
 </file>
 
-<file path=word/footer1.xml><?xml version="1.0" encoding="utf-8"?>
-<w:ftr xmlns:ve="http://schemas.openxmlformats.org/markup-compatibility/2006" xmlns:o="urn:schemas-microsoft-com:office:office" xmlns:r="http://schemas.openxmlformats.org/officeDocument/2006/relationships" xmlns:m="http://schemas.openxmlformats.org/officeDocument/2006/math" xmlns:v="urn:schemas-microsoft-com:vml" xmlns:wp="http://schemas.openxmlformats.org/drawingml/2006/wordprocessingDrawing" xmlns:w10="urn:schemas-microsoft-com:office:word" xmlns:w="http://schemas.openxmlformats.org/wordprocessingml/2006/main" xmlns:wne="http://schemas.microsoft.com/office/word/2006/wordml">
-  <w:p>
-    <w:pPr>
-      <w:pStyle w:val="Footer"/>
-    </w:pPr>
-  </w:p>
-</w:ftr>
-</file>
-
-<file path=word/footer2.xml><?xml version="1.0" encoding="utf-8"?>
-<w:ftr xmlns:ve="http://schemas.openxmlformats.org/markup-compatibility/2006" xmlns:o="urn:schemas-microsoft-com:office:office" xmlns:r="http://schemas.openxmlformats.org/officeDocument/2006/relationships" xmlns:m="http://schemas.openxmlformats.org/officeDocument/2006/math" xmlns:v="urn:schemas-microsoft-com:vml" xmlns:wp="http://schemas.openxmlformats.org/drawingml/2006/wordprocessingDrawing" xmlns:w10="urn:schemas-microsoft-com:office:word" xmlns:w="http://schemas.openxmlformats.org/wordprocessingml/2006/main" xmlns:wne="http://schemas.microsoft.com/office/word/2006/wordml">
-  <w:p>
-    <w:pPr>
-      <w:pStyle w:val="Footer"/>
-    </w:pPr>
-    <w:r>
-      <w:t>Henk Piet Klaas</w:t>
-    </w:r>
-  </w:p>
-</w:ftr>
-</file>
-
-<file path=word/footer3.xml><?xml version="1.0" encoding="utf-8"?>
-<w:ftr xmlns:ve="http://schemas.openxmlformats.org/markup-compatibility/2006" xmlns:o="urn:schemas-microsoft-com:office:office" xmlns:r="http://schemas.openxmlformats.org/officeDocument/2006/relationships" xmlns:m="http://schemas.openxmlformats.org/officeDocument/2006/math" xmlns:v="urn:schemas-microsoft-com:vml" xmlns:wp="http://schemas.openxmlformats.org/drawingml/2006/wordprocessingDrawing" xmlns:w10="urn:schemas-microsoft-com:office:word" xmlns:w="http://schemas.openxmlformats.org/wordprocessingml/2006/main" xmlns:wne="http://schemas.microsoft.com/office/word/2006/wordml">
-  <w:p>
-    <w:pPr>
-      <w:pStyle w:val="Footer"/>
-    </w:pPr>
-  </w:p>
-</w:ftr>
-</file>
-
 <file path=word/footnotes.xml><?xml version="1.0" encoding="utf-8"?>
-<w:footnotes xmlns:ve="http://schemas.openxmlformats.org/markup-compatibility/2006" xmlns:o="urn:schemas-microsoft-com:office:office" xmlns:r="http://schemas.openxmlformats.org/officeDocument/2006/relationships" xmlns:m="http://schemas.openxmlformats.org/officeDocument/2006/math" xmlns:v="urn:schemas-microsoft-com:vml" xmlns:wp="http://schemas.openxmlformats.org/drawingml/2006/wordprocessingDrawing" xmlns:w10="urn:schemas-microsoft-com:office:word" xmlns:w="http://schemas.openxmlformats.org/wordprocessingml/2006/main" xmlns:wne="http://schemas.microsoft.com/office/word/2006/wordml">
+<w:footnotes xmlns:wpc="http://schemas.microsoft.com/office/word/2010/wordprocessingCanvas" xmlns:mc="http://schemas.openxmlformats.org/markup-compatibility/2006" xmlns:o="urn:schemas-microsoft-com:office:office" xmlns:r="http://schemas.openxmlformats.org/officeDocument/2006/relationships" xmlns:m="http://schemas.openxmlformats.org/officeDocument/2006/math" xmlns:v="urn:schemas-microsoft-com:vml" xmlns:wp14="http://schemas.microsoft.com/office/word/2010/wordprocessingDrawing" xmlns:wp="http://schemas.openxmlformats.org/drawingml/2006/wordprocessingDrawing" xmlns:w10="urn:schemas-microsoft-com:office:word" xmlns:w="http://schemas.openxmlformats.org/wordprocessingml/2006/main" xmlns:w14="http://schemas.microsoft.com/office/word/2010/wordml" xmlns:wpg="http://schemas.microsoft.com/office/word/2010/wordprocessingGroup" xmlns:wpi="http://schemas.microsoft.com/office/word/2010/wordprocessingInk" xmlns:wne="http://schemas.microsoft.com/office/word/2006/wordml" xmlns:wps="http://schemas.microsoft.com/office/word/2010/wordprocessingShape" mc:Ignorable="w14 wp14">
   <w:footnote w:type="separator" w:id="-1">
     <w:p>
       <w:pPr>
@@ -174,250 +74,20 @@
 </file>
 
 <file path=word/header1.xml><?xml version="1.0" encoding="utf-8"?>
-<w:hdr xmlns:ve="http://schemas.openxmlformats.org/markup-compatibility/2006" xmlns:o="urn:schemas-microsoft-com:office:office" xmlns:r="http://schemas.openxmlformats.org/officeDocument/2006/relationships" xmlns:m="http://schemas.openxmlformats.org/officeDocument/2006/math" xmlns:v="urn:schemas-microsoft-com:vml" xmlns:wp="http://schemas.openxmlformats.org/drawingml/2006/wordprocessingDrawing" xmlns:w10="urn:schemas-microsoft-com:office:word" xmlns:w="http://schemas.openxmlformats.org/wordprocessingml/2006/main" xmlns:wne="http://schemas.microsoft.com/office/word/2006/wordml">
+<w:hdr xmlns:wpc="http://schemas.microsoft.com/office/word/2010/wordprocessingCanvas" xmlns:mc="http://schemas.openxmlformats.org/markup-compatibility/2006" xmlns:o="urn:schemas-microsoft-com:office:office" xmlns:r="http://schemas.openxmlformats.org/officeDocument/2006/relationships" xmlns:m="http://schemas.openxmlformats.org/officeDocument/2006/math" xmlns:v="urn:schemas-microsoft-com:vml" xmlns:wp14="http://schemas.microsoft.com/office/word/2010/wordprocessingDrawing" xmlns:wp="http://schemas.openxmlformats.org/drawingml/2006/wordprocessingDrawing" xmlns:w10="urn:schemas-microsoft-com:office:word" xmlns:w="http://schemas.openxmlformats.org/wordprocessingml/2006/main" xmlns:w14="http://schemas.microsoft.com/office/word/2010/wordml" xmlns:wpg="http://schemas.microsoft.com/office/word/2010/wordprocessingGroup" xmlns:wpi="http://schemas.microsoft.com/office/word/2010/wordprocessingInk" xmlns:wne="http://schemas.microsoft.com/office/word/2006/wordml" xmlns:wps="http://schemas.microsoft.com/office/word/2010/wordprocessingShape" mc:Ignorable="w14 wp14">
   <w:p>
     <w:pPr>
-      <w:pStyle w:val="Header"/>
-    </w:pPr>
-  </w:p>
-</w:hdr>
-</file>
-
-<file path=word/header2.xml><?xml version="1.0" encoding="utf-8"?>
-<w:hdr xmlns:ve="http://schemas.openxmlformats.org/markup-compatibility/2006" xmlns:o="urn:schemas-microsoft-com:office:office" xmlns:r="http://schemas.openxmlformats.org/officeDocument/2006/relationships" xmlns:m="http://schemas.openxmlformats.org/officeDocument/2006/math" xmlns:v="urn:schemas-microsoft-com:vml" xmlns:wp="http://schemas.openxmlformats.org/drawingml/2006/wordprocessingDrawing" xmlns:w10="urn:schemas-microsoft-com:office:word" xmlns:w="http://schemas.openxmlformats.org/wordprocessingml/2006/main" xmlns:wne="http://schemas.microsoft.com/office/word/2006/wordml">
-  <w:p>
-    <w:pPr>
-      <w:pStyle w:val="Header"/>
+      <w:pStyle w:val="Koptekst"/>
     </w:pPr>
     <w:r>
-      <w:t>Deze tekst is geschreven door Piet</w:t>
+      <w:t>test</w:t>
     </w:r>
   </w:p>
 </w:hdr>
 </file>
 
-<file path=word/header3.xml><?xml version="1.0" encoding="utf-8"?>
-<w:hdr xmlns:ve="http://schemas.openxmlformats.org/markup-compatibility/2006" xmlns:o="urn:schemas-microsoft-com:office:office" xmlns:r="http://schemas.openxmlformats.org/officeDocument/2006/relationships" xmlns:m="http://schemas.openxmlformats.org/officeDocument/2006/math" xmlns:v="urn:schemas-microsoft-com:vml" xmlns:wp="http://schemas.openxmlformats.org/drawingml/2006/wordprocessingDrawing" xmlns:w10="urn:schemas-microsoft-com:office:word" xmlns:w="http://schemas.openxmlformats.org/wordprocessingml/2006/main" xmlns:wne="http://schemas.microsoft.com/office/word/2006/wordml">
-  <w:p>
-    <w:pPr>
-      <w:pStyle w:val="Header"/>
-    </w:pPr>
-  </w:p>
-</w:hdr>
-</file>
-
-<file path=word/numbering.xml><?xml version="1.0" encoding="utf-8"?>
-<w:numbering xmlns:ve="http://schemas.openxmlformats.org/markup-compatibility/2006" xmlns:o="urn:schemas-microsoft-com:office:office" xmlns:r="http://schemas.openxmlformats.org/officeDocument/2006/relationships" xmlns:m="http://schemas.openxmlformats.org/officeDocument/2006/math" xmlns:v="urn:schemas-microsoft-com:vml" xmlns:wp="http://schemas.openxmlformats.org/drawingml/2006/wordprocessingDrawing" xmlns:w10="urn:schemas-microsoft-com:office:word" xmlns:w="http://schemas.openxmlformats.org/wordprocessingml/2006/main" xmlns:wne="http://schemas.microsoft.com/office/word/2006/wordml">
-  <w:abstractNum w:abstractNumId="0">
-    <w:nsid w:val="37D36228"/>
-    <w:multiLevelType w:val="hybridMultilevel"/>
-    <w:tmpl w:val="E2F6856A"/>
-    <w:lvl w:ilvl="0" w:tplc="04130001">
-      <w:start w:val="1"/>
-      <w:numFmt w:val="bullet"/>
-      <w:lvlText w:val=""/>
-      <w:lvlJc w:val="left"/>
-      <w:pPr>
-        <w:ind w:left="3585" w:hanging="360"/>
-      </w:pPr>
-      <w:rPr>
-        <w:rFonts w:ascii="Symbol" w:hAnsi="Symbol" w:hint="default"/>
-      </w:rPr>
-    </w:lvl>
-    <w:lvl w:ilvl="1" w:tplc="04130003" w:tentative="1">
-      <w:start w:val="1"/>
-      <w:numFmt w:val="bullet"/>
-      <w:lvlText w:val="o"/>
-      <w:lvlJc w:val="left"/>
-      <w:pPr>
-        <w:ind w:left="4305" w:hanging="360"/>
-      </w:pPr>
-      <w:rPr>
-        <w:rFonts w:ascii="Courier New" w:hAnsi="Courier New" w:cs="Courier New" w:hint="default"/>
-      </w:rPr>
-    </w:lvl>
-    <w:lvl w:ilvl="2" w:tplc="04130005" w:tentative="1">
-      <w:start w:val="1"/>
-      <w:numFmt w:val="bullet"/>
-      <w:lvlText w:val=""/>
-      <w:lvlJc w:val="left"/>
-      <w:pPr>
-        <w:ind w:left="5025" w:hanging="360"/>
-      </w:pPr>
-      <w:rPr>
-        <w:rFonts w:ascii="Wingdings" w:hAnsi="Wingdings" w:hint="default"/>
-      </w:rPr>
-    </w:lvl>
-    <w:lvl w:ilvl="3" w:tplc="04130001" w:tentative="1">
-      <w:start w:val="1"/>
-      <w:numFmt w:val="bullet"/>
-      <w:lvlText w:val=""/>
-      <w:lvlJc w:val="left"/>
-      <w:pPr>
-        <w:ind w:left="5745" w:hanging="360"/>
-      </w:pPr>
-      <w:rPr>
-        <w:rFonts w:ascii="Symbol" w:hAnsi="Symbol" w:hint="default"/>
-      </w:rPr>
-    </w:lvl>
-    <w:lvl w:ilvl="4" w:tplc="04130003" w:tentative="1">
-      <w:start w:val="1"/>
-      <w:numFmt w:val="bullet"/>
-      <w:lvlText w:val="o"/>
-      <w:lvlJc w:val="left"/>
-      <w:pPr>
-        <w:ind w:left="6465" w:hanging="360"/>
-      </w:pPr>
-      <w:rPr>
-        <w:rFonts w:ascii="Courier New" w:hAnsi="Courier New" w:cs="Courier New" w:hint="default"/>
-      </w:rPr>
-    </w:lvl>
-    <w:lvl w:ilvl="5" w:tplc="04130005" w:tentative="1">
-      <w:start w:val="1"/>
-      <w:numFmt w:val="bullet"/>
-      <w:lvlText w:val=""/>
-      <w:lvlJc w:val="left"/>
-      <w:pPr>
-        <w:ind w:left="7185" w:hanging="360"/>
-      </w:pPr>
-      <w:rPr>
-        <w:rFonts w:ascii="Wingdings" w:hAnsi="Wingdings" w:hint="default"/>
-      </w:rPr>
-    </w:lvl>
-    <w:lvl w:ilvl="6" w:tplc="04130001" w:tentative="1">
-      <w:start w:val="1"/>
-      <w:numFmt w:val="bullet"/>
-      <w:lvlText w:val=""/>
-      <w:lvlJc w:val="left"/>
-      <w:pPr>
-        <w:ind w:left="7905" w:hanging="360"/>
-      </w:pPr>
-      <w:rPr>
-        <w:rFonts w:ascii="Symbol" w:hAnsi="Symbol" w:hint="default"/>
-      </w:rPr>
-    </w:lvl>
-    <w:lvl w:ilvl="7" w:tplc="04130003" w:tentative="1">
-      <w:start w:val="1"/>
-      <w:numFmt w:val="bullet"/>
-      <w:lvlText w:val="o"/>
-      <w:lvlJc w:val="left"/>
-      <w:pPr>
-        <w:ind w:left="8625" w:hanging="360"/>
-      </w:pPr>
-      <w:rPr>
-        <w:rFonts w:ascii="Courier New" w:hAnsi="Courier New" w:cs="Courier New" w:hint="default"/>
-      </w:rPr>
-    </w:lvl>
-    <w:lvl w:ilvl="8" w:tplc="04130005" w:tentative="1">
-      <w:start w:val="1"/>
-      <w:numFmt w:val="bullet"/>
-      <w:lvlText w:val=""/>
-      <w:lvlJc w:val="left"/>
-      <w:pPr>
-        <w:ind w:left="9345" w:hanging="360"/>
-      </w:pPr>
-      <w:rPr>
-        <w:rFonts w:ascii="Wingdings" w:hAnsi="Wingdings" w:hint="default"/>
-      </w:rPr>
-    </w:lvl>
-  </w:abstractNum>
-  <w:abstractNum w:abstractNumId="1">
-    <w:nsid w:val="69CF6D87"/>
-    <w:multiLevelType w:val="hybridMultilevel"/>
-    <w:tmpl w:val="3662AB4C"/>
-    <w:lvl w:ilvl="0" w:tplc="0413000F">
-      <w:start w:val="1"/>
-      <w:numFmt w:val="decimal"/>
-      <w:lvlText w:val="%1."/>
-      <w:lvlJc w:val="left"/>
-      <w:pPr>
-        <w:ind w:left="720" w:hanging="360"/>
-      </w:pPr>
-    </w:lvl>
-    <w:lvl w:ilvl="1" w:tplc="04130019" w:tentative="1">
-      <w:start w:val="1"/>
-      <w:numFmt w:val="lowerLetter"/>
-      <w:lvlText w:val="%2."/>
-      <w:lvlJc w:val="left"/>
-      <w:pPr>
-        <w:ind w:left="1440" w:hanging="360"/>
-      </w:pPr>
-    </w:lvl>
-    <w:lvl w:ilvl="2" w:tplc="0413001B" w:tentative="1">
-      <w:start w:val="1"/>
-      <w:numFmt w:val="lowerRoman"/>
-      <w:lvlText w:val="%3."/>
-      <w:lvlJc w:val="right"/>
-      <w:pPr>
-        <w:ind w:left="2160" w:hanging="180"/>
-      </w:pPr>
-    </w:lvl>
-    <w:lvl w:ilvl="3" w:tplc="0413000F" w:tentative="1">
-      <w:start w:val="1"/>
-      <w:numFmt w:val="decimal"/>
-      <w:lvlText w:val="%4."/>
-      <w:lvlJc w:val="left"/>
-      <w:pPr>
-        <w:ind w:left="2880" w:hanging="360"/>
-      </w:pPr>
-    </w:lvl>
-    <w:lvl w:ilvl="4" w:tplc="04130019" w:tentative="1">
-      <w:start w:val="1"/>
-      <w:numFmt w:val="lowerLetter"/>
-      <w:lvlText w:val="%5."/>
-      <w:lvlJc w:val="left"/>
-      <w:pPr>
-        <w:ind w:left="3600" w:hanging="360"/>
-      </w:pPr>
-    </w:lvl>
-    <w:lvl w:ilvl="5" w:tplc="0413001B" w:tentative="1">
-      <w:start w:val="1"/>
-      <w:numFmt w:val="lowerRoman"/>
-      <w:lvlText w:val="%6."/>
-      <w:lvlJc w:val="right"/>
-      <w:pPr>
-        <w:ind w:left="4320" w:hanging="180"/>
-      </w:pPr>
-    </w:lvl>
-    <w:lvl w:ilvl="6" w:tplc="0413000F" w:tentative="1">
-      <w:start w:val="1"/>
-      <w:numFmt w:val="decimal"/>
-      <w:lvlText w:val="%7."/>
-      <w:lvlJc w:val="left"/>
-      <w:pPr>
-        <w:ind w:left="5040" w:hanging="360"/>
-      </w:pPr>
-    </w:lvl>
-    <w:lvl w:ilvl="7" w:tplc="04130019" w:tentative="1">
-      <w:start w:val="1"/>
-      <w:numFmt w:val="lowerLetter"/>
-      <w:lvlText w:val="%8."/>
-      <w:lvlJc w:val="left"/>
-      <w:pPr>
-        <w:ind w:left="5760" w:hanging="360"/>
-      </w:pPr>
-    </w:lvl>
-    <w:lvl w:ilvl="8" w:tplc="0413001B" w:tentative="1">
-      <w:start w:val="1"/>
-      <w:numFmt w:val="lowerRoman"/>
-      <w:lvlText w:val="%9."/>
-      <w:lvlJc w:val="right"/>
-      <w:pPr>
-        <w:ind w:left="6480" w:hanging="180"/>
-      </w:pPr>
-    </w:lvl>
-  </w:abstractNum>
-  <w:num w:numId="1">
-    <w:abstractNumId w:val="1"/>
-  </w:num>
-  <w:num w:numId="2">
-    <w:abstractNumId w:val="0"/>
-  </w:num>
-</w:numbering>
-</file>
-
 <file path=word/styles.xml><?xml version="1.0" encoding="utf-8"?>
-<w:styles xmlns:r="http://schemas.openxmlformats.org/officeDocument/2006/relationships" xmlns:w="http://schemas.openxmlformats.org/wordprocessingml/2006/main">
+<w:styles xmlns:mc="http://schemas.openxmlformats.org/markup-compatibility/2006" xmlns:r="http://schemas.openxmlformats.org/officeDocument/2006/relationships" xmlns:w="http://schemas.openxmlformats.org/wordprocessingml/2006/main" xmlns:w14="http://schemas.microsoft.com/office/word/2010/wordml" mc:Ignorable="w14">
   <w:docDefaults>
     <w:rPrDefault>
       <w:rPr>
@@ -572,23 +242,21 @@
     <w:lsdException w:name="Bibliography" w:uiPriority="37"/>
     <w:lsdException w:name="TOC Heading" w:uiPriority="39" w:qFormat="1"/>
   </w:latentStyles>
-  <w:style w:type="paragraph" w:default="1" w:styleId="Normal">
+  <w:style w:type="paragraph" w:default="1" w:styleId="Standaard">
     <w:name w:val="Normal"/>
     <w:qFormat/>
-    <w:rsid w:val="00374FCE"/>
-  </w:style>
-  <w:style w:type="character" w:default="1" w:styleId="DefaultParagraphFont">
+  </w:style>
+  <w:style w:type="character" w:default="1" w:styleId="Standaardalinea-lettertype">
     <w:name w:val="Default Paragraph Font"/>
     <w:uiPriority w:val="1"/>
     <w:semiHidden/>
     <w:unhideWhenUsed/>
   </w:style>
-  <w:style w:type="table" w:default="1" w:styleId="TableNormal">
+  <w:style w:type="table" w:default="1" w:styleId="Standaardtabel">
     <w:name w:val="Normal Table"/>
     <w:uiPriority w:val="99"/>
     <w:semiHidden/>
     <w:unhideWhenUsed/>
-    <w:qFormat/>
     <w:tblPr>
       <w:tblInd w:w="0" w:type="dxa"/>
       <w:tblCellMar>
@@ -599,16 +267,16 @@
       </w:tblCellMar>
     </w:tblPr>
   </w:style>
-  <w:style w:type="numbering" w:default="1" w:styleId="NoList">
+  <w:style w:type="numbering" w:default="1" w:styleId="Geenlijst">
     <w:name w:val="No List"/>
     <w:uiPriority w:val="99"/>
     <w:semiHidden/>
     <w:unhideWhenUsed/>
   </w:style>
-  <w:style w:type="paragraph" w:styleId="Header">
+  <w:style w:type="paragraph" w:styleId="Koptekst">
     <w:name w:val="header"/>
-    <w:basedOn w:val="Normal"/>
-    <w:link w:val="HeaderChar"/>
+    <w:basedOn w:val="Standaard"/>
+    <w:link w:val="KoptekstChar"/>
     <w:uiPriority w:val="99"/>
     <w:unhideWhenUsed/>
     <w:rsid w:val="00740D66"/>
@@ -620,17 +288,17 @@
       <w:spacing w:after="0" w:line="240" w:lineRule="auto"/>
     </w:pPr>
   </w:style>
-  <w:style w:type="character" w:customStyle="1" w:styleId="HeaderChar">
-    <w:name w:val="Header Char"/>
-    <w:basedOn w:val="DefaultParagraphFont"/>
-    <w:link w:val="Header"/>
+  <w:style w:type="character" w:customStyle="1" w:styleId="KoptekstChar">
+    <w:name w:val="Koptekst Char"/>
+    <w:basedOn w:val="Standaardalinea-lettertype"/>
+    <w:link w:val="Koptekst"/>
     <w:uiPriority w:val="99"/>
     <w:rsid w:val="00740D66"/>
   </w:style>
-  <w:style w:type="paragraph" w:styleId="Footer">
+  <w:style w:type="paragraph" w:styleId="Voettekst">
     <w:name w:val="footer"/>
-    <w:basedOn w:val="Normal"/>
-    <w:link w:val="FooterChar"/>
+    <w:basedOn w:val="Standaard"/>
+    <w:link w:val="VoettekstChar"/>
     <w:uiPriority w:val="99"/>
     <w:unhideWhenUsed/>
     <w:rsid w:val="00740D66"/>
@@ -642,90 +310,12 @@
       <w:spacing w:after="0" w:line="240" w:lineRule="auto"/>
     </w:pPr>
   </w:style>
-  <w:style w:type="character" w:customStyle="1" w:styleId="FooterChar">
-    <w:name w:val="Footer Char"/>
-    <w:basedOn w:val="DefaultParagraphFont"/>
-    <w:link w:val="Footer"/>
+  <w:style w:type="character" w:customStyle="1" w:styleId="VoettekstChar">
+    <w:name w:val="Voettekst Char"/>
+    <w:basedOn w:val="Standaardalinea-lettertype"/>
+    <w:link w:val="Voettekst"/>
     <w:uiPriority w:val="99"/>
     <w:rsid w:val="00740D66"/>
-  </w:style>
-  <w:style w:type="character" w:styleId="Hyperlink">
-    <w:name w:val="Hyperlink"/>
-    <w:basedOn w:val="DefaultParagraphFont"/>
-    <w:uiPriority w:val="99"/>
-    <w:unhideWhenUsed/>
-    <w:rsid w:val="001C3419"/>
-    <w:rPr>
-      <w:color w:val="0000FF" w:themeColor="hyperlink"/>
-      <w:u w:val="single"/>
-    </w:rPr>
-  </w:style>
-  <w:style w:type="paragraph" w:styleId="BalloonText">
-    <w:name w:val="Balloon Text"/>
-    <w:basedOn w:val="Normal"/>
-    <w:link w:val="BalloonTextChar"/>
-    <w:uiPriority w:val="99"/>
-    <w:semiHidden/>
-    <w:unhideWhenUsed/>
-    <w:rsid w:val="00BA59C1"/>
-    <w:pPr>
-      <w:spacing w:after="0" w:line="240" w:lineRule="auto"/>
-    </w:pPr>
-    <w:rPr>
-      <w:rFonts w:ascii="Tahoma" w:hAnsi="Tahoma" w:cs="Tahoma"/>
-      <w:sz w:val="16"/>
-      <w:szCs w:val="16"/>
-    </w:rPr>
-  </w:style>
-  <w:style w:type="character" w:customStyle="1" w:styleId="BalloonTextChar">
-    <w:name w:val="Balloon Text Char"/>
-    <w:basedOn w:val="DefaultParagraphFont"/>
-    <w:link w:val="BalloonText"/>
-    <w:uiPriority w:val="99"/>
-    <w:semiHidden/>
-    <w:rsid w:val="00BA59C1"/>
-    <w:rPr>
-      <w:rFonts w:ascii="Tahoma" w:hAnsi="Tahoma" w:cs="Tahoma"/>
-      <w:sz w:val="16"/>
-      <w:szCs w:val="16"/>
-    </w:rPr>
-  </w:style>
-  <w:style w:type="table" w:styleId="TableGrid">
-    <w:name w:val="Table Grid"/>
-    <w:basedOn w:val="TableNormal"/>
-    <w:uiPriority w:val="59"/>
-    <w:rsid w:val="004D03E3"/>
-    <w:pPr>
-      <w:spacing w:after="0" w:line="240" w:lineRule="auto"/>
-    </w:pPr>
-    <w:tblPr>
-      <w:tblInd w:w="0" w:type="dxa"/>
-      <w:tblBorders>
-        <w:top w:val="single" w:sz="4" w:space="0" w:color="auto"/>
-        <w:left w:val="single" w:sz="4" w:space="0" w:color="auto"/>
-        <w:bottom w:val="single" w:sz="4" w:space="0" w:color="auto"/>
-        <w:right w:val="single" w:sz="4" w:space="0" w:color="auto"/>
-        <w:insideH w:val="single" w:sz="4" w:space="0" w:color="auto"/>
-        <w:insideV w:val="single" w:sz="4" w:space="0" w:color="auto"/>
-      </w:tblBorders>
-      <w:tblCellMar>
-        <w:top w:w="0" w:type="dxa"/>
-        <w:left w:w="108" w:type="dxa"/>
-        <w:bottom w:w="0" w:type="dxa"/>
-        <w:right w:w="108" w:type="dxa"/>
-      </w:tblCellMar>
-    </w:tblPr>
-  </w:style>
-  <w:style w:type="paragraph" w:styleId="ListParagraph">
-    <w:name w:val="List Paragraph"/>
-    <w:basedOn w:val="Normal"/>
-    <w:uiPriority w:val="34"/>
-    <w:qFormat/>
-    <w:rsid w:val="00FB4439"/>
-    <w:pPr>
-      <w:ind w:left="720"/>
-      <w:contextualSpacing/>
-    </w:pPr>
   </w:style>
 </w:styles>
 </file>

</xml_diff>

<commit_message>
Refactoring a bunch of code. option to working with old docx file and creating new one from scratch implemented some default styles for table and headings
</commit_message>
<xml_diff>
--- a/test.docx
+++ b/test.docx
@@ -1,6 +1,6 @@
 
 <file path=word/document.xml><?xml version="1.0" encoding="utf-8"?>
-<w:document xmlns:wpc="http://schemas.microsoft.com/office/word/2010/wordprocessingCanvas" xmlns:mc="http://schemas.openxmlformats.org/markup-compatibility/2006" xmlns:o="urn:schemas-microsoft-com:office:office" xmlns:r="http://schemas.openxmlformats.org/officeDocument/2006/relationships" xmlns:m="http://schemas.openxmlformats.org/officeDocument/2006/math" xmlns:v="urn:schemas-microsoft-com:vml" xmlns:wp14="http://schemas.microsoft.com/office/word/2010/wordprocessingDrawing" xmlns:wp="http://schemas.openxmlformats.org/drawingml/2006/wordprocessingDrawing" xmlns:w10="urn:schemas-microsoft-com:office:word" xmlns:w="http://schemas.openxmlformats.org/wordprocessingml/2006/main" xmlns:w14="http://schemas.microsoft.com/office/word/2010/wordml" xmlns:wpg="http://schemas.microsoft.com/office/word/2010/wordprocessingGroup" xmlns:wpi="http://schemas.microsoft.com/office/word/2010/wordprocessingInk" xmlns:wne="http://schemas.microsoft.com/office/word/2006/wordml" xmlns:wps="http://schemas.microsoft.com/office/word/2010/wordprocessingShape" mc:Ignorable="w14 wp14">
+<w:document xmlns:ve="http://schemas.openxmlformats.org/markup-compatibility/2006" xmlns:o="urn:schemas-microsoft-com:office:office" xmlns:r="http://schemas.openxmlformats.org/officeDocument/2006/relationships" xmlns:m="http://schemas.openxmlformats.org/officeDocument/2006/math" xmlns:v="urn:schemas-microsoft-com:vml" xmlns:wp="http://schemas.openxmlformats.org/drawingml/2006/wordprocessingDrawing" xmlns:w10="urn:schemas-microsoft-com:office:word" xmlns:w="http://schemas.openxmlformats.org/wordprocessingml/2006/main" xmlns:wne="http://schemas.microsoft.com/office/word/2006/wordml">
   <w:body>
     <w:p>
       <w:r>
@@ -13,7 +13,6 @@
       </w:r>
     </w:p>
     <w:sectPr>
-      <w:headerReference w:type="default" r:id="rId7"/>
       <w:pgSz w:w="11906" w:h="16838"/>
       <w:pgMar w:top="1417" w:right="1417" w:bottom="1417" w:left="1417" w:header="708" w:footer="708" w:gutter="0"/>
       <w:cols w:space="708"/>
@@ -24,7 +23,7 @@
 </file>
 
 <file path=word/endnotes.xml><?xml version="1.0" encoding="utf-8"?>
-<w:endnotes xmlns:wpc="http://schemas.microsoft.com/office/word/2010/wordprocessingCanvas" xmlns:mc="http://schemas.openxmlformats.org/markup-compatibility/2006" xmlns:o="urn:schemas-microsoft-com:office:office" xmlns:r="http://schemas.openxmlformats.org/officeDocument/2006/relationships" xmlns:m="http://schemas.openxmlformats.org/officeDocument/2006/math" xmlns:v="urn:schemas-microsoft-com:vml" xmlns:wp14="http://schemas.microsoft.com/office/word/2010/wordprocessingDrawing" xmlns:wp="http://schemas.openxmlformats.org/drawingml/2006/wordprocessingDrawing" xmlns:w10="urn:schemas-microsoft-com:office:word" xmlns:w="http://schemas.openxmlformats.org/wordprocessingml/2006/main" xmlns:w14="http://schemas.microsoft.com/office/word/2010/wordml" xmlns:wpg="http://schemas.microsoft.com/office/word/2010/wordprocessingGroup" xmlns:wpi="http://schemas.microsoft.com/office/word/2010/wordprocessingInk" xmlns:wne="http://schemas.microsoft.com/office/word/2006/wordml" xmlns:wps="http://schemas.microsoft.com/office/word/2010/wordprocessingShape" mc:Ignorable="w14 wp14">
+<w:endnotes xmlns:ve="http://schemas.openxmlformats.org/markup-compatibility/2006" xmlns:o="urn:schemas-microsoft-com:office:office" xmlns:r="http://schemas.openxmlformats.org/officeDocument/2006/relationships" xmlns:m="http://schemas.openxmlformats.org/officeDocument/2006/math" xmlns:v="urn:schemas-microsoft-com:vml" xmlns:wp="http://schemas.openxmlformats.org/drawingml/2006/wordprocessingDrawing" xmlns:w10="urn:schemas-microsoft-com:office:word" xmlns:w="http://schemas.openxmlformats.org/wordprocessingml/2006/main" xmlns:wne="http://schemas.microsoft.com/office/word/2006/wordml">
   <w:endnote w:type="separator" w:id="-1">
     <w:p>
       <w:pPr>
@@ -49,7 +48,7 @@
 </file>
 
 <file path=word/footnotes.xml><?xml version="1.0" encoding="utf-8"?>
-<w:footnotes xmlns:wpc="http://schemas.microsoft.com/office/word/2010/wordprocessingCanvas" xmlns:mc="http://schemas.openxmlformats.org/markup-compatibility/2006" xmlns:o="urn:schemas-microsoft-com:office:office" xmlns:r="http://schemas.openxmlformats.org/officeDocument/2006/relationships" xmlns:m="http://schemas.openxmlformats.org/officeDocument/2006/math" xmlns:v="urn:schemas-microsoft-com:vml" xmlns:wp14="http://schemas.microsoft.com/office/word/2010/wordprocessingDrawing" xmlns:wp="http://schemas.openxmlformats.org/drawingml/2006/wordprocessingDrawing" xmlns:w10="urn:schemas-microsoft-com:office:word" xmlns:w="http://schemas.openxmlformats.org/wordprocessingml/2006/main" xmlns:w14="http://schemas.microsoft.com/office/word/2010/wordml" xmlns:wpg="http://schemas.microsoft.com/office/word/2010/wordprocessingGroup" xmlns:wpi="http://schemas.microsoft.com/office/word/2010/wordprocessingInk" xmlns:wne="http://schemas.microsoft.com/office/word/2006/wordml" xmlns:wps="http://schemas.microsoft.com/office/word/2010/wordprocessingShape" mc:Ignorable="w14 wp14">
+<w:footnotes xmlns:ve="http://schemas.openxmlformats.org/markup-compatibility/2006" xmlns:o="urn:schemas-microsoft-com:office:office" xmlns:r="http://schemas.openxmlformats.org/officeDocument/2006/relationships" xmlns:m="http://schemas.openxmlformats.org/officeDocument/2006/math" xmlns:v="urn:schemas-microsoft-com:vml" xmlns:wp="http://schemas.openxmlformats.org/drawingml/2006/wordprocessingDrawing" xmlns:w10="urn:schemas-microsoft-com:office:word" xmlns:w="http://schemas.openxmlformats.org/wordprocessingml/2006/main" xmlns:wne="http://schemas.microsoft.com/office/word/2006/wordml">
   <w:footnote w:type="separator" w:id="-1">
     <w:p>
       <w:pPr>
@@ -73,21 +72,8 @@
 </w:footnotes>
 </file>
 
-<file path=word/header1.xml><?xml version="1.0" encoding="utf-8"?>
-<w:hdr xmlns:wpc="http://schemas.microsoft.com/office/word/2010/wordprocessingCanvas" xmlns:mc="http://schemas.openxmlformats.org/markup-compatibility/2006" xmlns:o="urn:schemas-microsoft-com:office:office" xmlns:r="http://schemas.openxmlformats.org/officeDocument/2006/relationships" xmlns:m="http://schemas.openxmlformats.org/officeDocument/2006/math" xmlns:v="urn:schemas-microsoft-com:vml" xmlns:wp14="http://schemas.microsoft.com/office/word/2010/wordprocessingDrawing" xmlns:wp="http://schemas.openxmlformats.org/drawingml/2006/wordprocessingDrawing" xmlns:w10="urn:schemas-microsoft-com:office:word" xmlns:w="http://schemas.openxmlformats.org/wordprocessingml/2006/main" xmlns:w14="http://schemas.microsoft.com/office/word/2010/wordml" xmlns:wpg="http://schemas.microsoft.com/office/word/2010/wordprocessingGroup" xmlns:wpi="http://schemas.microsoft.com/office/word/2010/wordprocessingInk" xmlns:wne="http://schemas.microsoft.com/office/word/2006/wordml" xmlns:wps="http://schemas.microsoft.com/office/word/2010/wordprocessingShape" mc:Ignorable="w14 wp14">
-  <w:p>
-    <w:pPr>
-      <w:pStyle w:val="Koptekst"/>
-    </w:pPr>
-    <w:r>
-      <w:t>test</w:t>
-    </w:r>
-  </w:p>
-</w:hdr>
-</file>
-
 <file path=word/styles.xml><?xml version="1.0" encoding="utf-8"?>
-<w:styles xmlns:mc="http://schemas.openxmlformats.org/markup-compatibility/2006" xmlns:r="http://schemas.openxmlformats.org/officeDocument/2006/relationships" xmlns:w="http://schemas.openxmlformats.org/wordprocessingml/2006/main" xmlns:w14="http://schemas.microsoft.com/office/word/2010/wordml" mc:Ignorable="w14">
+<w:styles xmlns:r="http://schemas.openxmlformats.org/officeDocument/2006/relationships" xmlns:w="http://schemas.openxmlformats.org/wordprocessingml/2006/main">
   <w:docDefaults>
     <w:rPrDefault>
       <w:rPr>
@@ -242,21 +228,23 @@
     <w:lsdException w:name="Bibliography" w:uiPriority="37"/>
     <w:lsdException w:name="TOC Heading" w:uiPriority="39" w:qFormat="1"/>
   </w:latentStyles>
-  <w:style w:type="paragraph" w:default="1" w:styleId="Standaard">
+  <w:style w:type="paragraph" w:default="1" w:styleId="Normal">
     <w:name w:val="Normal"/>
     <w:qFormat/>
-  </w:style>
-  <w:style w:type="character" w:default="1" w:styleId="Standaardalinea-lettertype">
+    <w:rsid w:val="00F86214"/>
+  </w:style>
+  <w:style w:type="character" w:default="1" w:styleId="DefaultParagraphFont">
     <w:name w:val="Default Paragraph Font"/>
     <w:uiPriority w:val="1"/>
     <w:semiHidden/>
     <w:unhideWhenUsed/>
   </w:style>
-  <w:style w:type="table" w:default="1" w:styleId="Standaardtabel">
+  <w:style w:type="table" w:default="1" w:styleId="TableNormal">
     <w:name w:val="Normal Table"/>
     <w:uiPriority w:val="99"/>
     <w:semiHidden/>
     <w:unhideWhenUsed/>
+    <w:qFormat/>
     <w:tblPr>
       <w:tblInd w:w="0" w:type="dxa"/>
       <w:tblCellMar>
@@ -267,16 +255,16 @@
       </w:tblCellMar>
     </w:tblPr>
   </w:style>
-  <w:style w:type="numbering" w:default="1" w:styleId="Geenlijst">
+  <w:style w:type="numbering" w:default="1" w:styleId="NoList">
     <w:name w:val="No List"/>
     <w:uiPriority w:val="99"/>
     <w:semiHidden/>
     <w:unhideWhenUsed/>
   </w:style>
-  <w:style w:type="paragraph" w:styleId="Koptekst">
+  <w:style w:type="paragraph" w:styleId="Header">
     <w:name w:val="header"/>
-    <w:basedOn w:val="Standaard"/>
-    <w:link w:val="KoptekstChar"/>
+    <w:basedOn w:val="Normal"/>
+    <w:link w:val="HeaderChar"/>
     <w:uiPriority w:val="99"/>
     <w:unhideWhenUsed/>
     <w:rsid w:val="00740D66"/>
@@ -288,17 +276,17 @@
       <w:spacing w:after="0" w:line="240" w:lineRule="auto"/>
     </w:pPr>
   </w:style>
-  <w:style w:type="character" w:customStyle="1" w:styleId="KoptekstChar">
-    <w:name w:val="Koptekst Char"/>
-    <w:basedOn w:val="Standaardalinea-lettertype"/>
-    <w:link w:val="Koptekst"/>
+  <w:style w:type="character" w:customStyle="1" w:styleId="HeaderChar">
+    <w:name w:val="Header Char"/>
+    <w:basedOn w:val="DefaultParagraphFont"/>
+    <w:link w:val="Header"/>
     <w:uiPriority w:val="99"/>
     <w:rsid w:val="00740D66"/>
   </w:style>
-  <w:style w:type="paragraph" w:styleId="Voettekst">
+  <w:style w:type="paragraph" w:styleId="Footer">
     <w:name w:val="footer"/>
-    <w:basedOn w:val="Standaard"/>
-    <w:link w:val="VoettekstChar"/>
+    <w:basedOn w:val="Normal"/>
+    <w:link w:val="FooterChar"/>
     <w:uiPriority w:val="99"/>
     <w:unhideWhenUsed/>
     <w:rsid w:val="00740D66"/>
@@ -310,10 +298,10 @@
       <w:spacing w:after="0" w:line="240" w:lineRule="auto"/>
     </w:pPr>
   </w:style>
-  <w:style w:type="character" w:customStyle="1" w:styleId="VoettekstChar">
-    <w:name w:val="Voettekst Char"/>
-    <w:basedOn w:val="Standaardalinea-lettertype"/>
-    <w:link w:val="Voettekst"/>
+  <w:style w:type="character" w:customStyle="1" w:styleId="FooterChar">
+    <w:name w:val="Footer Char"/>
+    <w:basedOn w:val="DefaultParagraphFont"/>
+    <w:link w:val="Footer"/>
     <w:uiPriority w:val="99"/>
     <w:rsid w:val="00740D66"/>
   </w:style>

</xml_diff>

<commit_message>
Implemented method to add images
</commit_message>
<xml_diff>
--- a/test.docx
+++ b/test.docx
@@ -10,6 +10,50 @@
       <w:bookmarkEnd w:id="0"/>
       <w:r>
         <w:t>nd</w:t>
+      </w:r>
+    </w:p>
+    <w:p/>
+    <w:p>
+      <w:r>
+        <w:rPr>
+          <w:noProof/>
+          <w:lang w:eastAsia="nl-NL"/>
+        </w:rPr>
+        <w:drawing>
+          <wp:inline distT="0" distB="0" distL="0" distR="0">
+            <wp:extent cx="5760720" cy="4320540"/>
+            <wp:effectExtent l="19050" t="0" r="0" b="0"/>
+            <wp:docPr id="1" name="Picture 0" descr="Desert.jpg"/>
+            <wp:cNvGraphicFramePr>
+              <a:graphicFrameLocks xmlns:a="http://schemas.openxmlformats.org/drawingml/2006/main" noChangeAspect="1"/>
+            </wp:cNvGraphicFramePr>
+            <a:graphic xmlns:a="http://schemas.openxmlformats.org/drawingml/2006/main">
+              <a:graphicData uri="http://schemas.openxmlformats.org/drawingml/2006/picture">
+                <pic:pic xmlns:pic="http://schemas.openxmlformats.org/drawingml/2006/picture">
+                  <pic:nvPicPr>
+                    <pic:cNvPr id="0" name="Desert.jpg"/>
+                    <pic:cNvPicPr/>
+                  </pic:nvPicPr>
+                  <pic:blipFill>
+                    <a:blip r:embed="rId6" cstate="print"/>
+                    <a:stretch>
+                      <a:fillRect/>
+                    </a:stretch>
+                  </pic:blipFill>
+                  <pic:spPr>
+                    <a:xfrm>
+                      <a:off x="0" y="0"/>
+                      <a:ext cx="5760720" cy="4320540"/>
+                    </a:xfrm>
+                    <a:prstGeom prst="rect">
+                      <a:avLst/>
+                    </a:prstGeom>
+                  </pic:spPr>
+                </pic:pic>
+              </a:graphicData>
+            </a:graphic>
+          </wp:inline>
+        </w:drawing>
       </w:r>
     </w:p>
     <w:sectPr>
@@ -305,6 +349,36 @@
     <w:uiPriority w:val="99"/>
     <w:rsid w:val="00740D66"/>
   </w:style>
+  <w:style w:type="paragraph" w:styleId="BalloonText">
+    <w:name w:val="Balloon Text"/>
+    <w:basedOn w:val="Normal"/>
+    <w:link w:val="BalloonTextChar"/>
+    <w:uiPriority w:val="99"/>
+    <w:semiHidden/>
+    <w:unhideWhenUsed/>
+    <w:rsid w:val="00394408"/>
+    <w:pPr>
+      <w:spacing w:after="0" w:line="240" w:lineRule="auto"/>
+    </w:pPr>
+    <w:rPr>
+      <w:rFonts w:ascii="Tahoma" w:hAnsi="Tahoma" w:cs="Tahoma"/>
+      <w:sz w:val="16"/>
+      <w:szCs w:val="16"/>
+    </w:rPr>
+  </w:style>
+  <w:style w:type="character" w:customStyle="1" w:styleId="BalloonTextChar">
+    <w:name w:val="Balloon Text Char"/>
+    <w:basedOn w:val="DefaultParagraphFont"/>
+    <w:link w:val="BalloonText"/>
+    <w:uiPriority w:val="99"/>
+    <w:semiHidden/>
+    <w:rsid w:val="00394408"/>
+    <w:rPr>
+      <w:rFonts w:ascii="Tahoma" w:hAnsi="Tahoma" w:cs="Tahoma"/>
+      <w:sz w:val="16"/>
+      <w:szCs w:val="16"/>
+    </w:rPr>
+  </w:style>
 </w:styles>
 </file>
 

</xml_diff>

<commit_message>
Fixed issue adding image to old document with other image extension, add all images extensions in default. Finding better solution.
</commit_message>
<xml_diff>
--- a/test.docx
+++ b/test.docx
@@ -23,7 +23,7 @@
           <wp:inline distT="0" distB="0" distL="0" distR="0">
             <wp:extent cx="5760720" cy="4320540"/>
             <wp:effectExtent l="19050" t="0" r="0" b="0"/>
-            <wp:docPr id="1" name="Picture 0" descr="Desert.jpg"/>
+            <wp:docPr id="2" name="Picture 1" descr="Desert.jpeg"/>
             <wp:cNvGraphicFramePr>
               <a:graphicFrameLocks xmlns:a="http://schemas.openxmlformats.org/drawingml/2006/main" noChangeAspect="1"/>
             </wp:cNvGraphicFramePr>
@@ -31,7 +31,7 @@
               <a:graphicData uri="http://schemas.openxmlformats.org/drawingml/2006/picture">
                 <pic:pic xmlns:pic="http://schemas.openxmlformats.org/drawingml/2006/picture">
                   <pic:nvPicPr>
-                    <pic:cNvPr id="0" name="Desert.jpg"/>
+                    <pic:cNvPr id="0" name="Desert.jpeg"/>
                     <pic:cNvPicPr/>
                   </pic:nvPicPr>
                   <pic:blipFill>

</xml_diff>

<commit_message>
Add default header to document
</commit_message>
<xml_diff>
--- a/test.docx
+++ b/test.docx
@@ -3,54 +3,32 @@
 <w:document xmlns:ve="http://schemas.openxmlformats.org/markup-compatibility/2006" xmlns:o="urn:schemas-microsoft-com:office:office" xmlns:r="http://schemas.openxmlformats.org/officeDocument/2006/relationships" xmlns:m="http://schemas.openxmlformats.org/officeDocument/2006/math" xmlns:v="urn:schemas-microsoft-com:vml" xmlns:wp="http://schemas.openxmlformats.org/drawingml/2006/wordprocessingDrawing" xmlns:w10="urn:schemas-microsoft-com:office:word" xmlns:w="http://schemas.openxmlformats.org/wordprocessingml/2006/main" xmlns:wne="http://schemas.microsoft.com/office/word/2006/wordml">
   <w:body>
     <w:p>
-      <w:pPr>
-        <w:pStyle w:val="ListParagraph"/>
-        <w:numPr>
-          <w:ilvl w:val="0"/>
-          <w:numId w:val="2"/>
-        </w:numPr>
-      </w:pPr>
       <w:r>
-        <w:t>Klaas</w:t>
+        <w:t>T</w:t>
+      </w:r>
+      <w:r>
+        <w:t>est</w:t>
       </w:r>
     </w:p>
     <w:p>
-      <w:pPr>
-        <w:pStyle w:val="ListParagraph"/>
-        <w:numPr>
-          <w:ilvl w:val="0"/>
-          <w:numId w:val="2"/>
-        </w:numPr>
-      </w:pPr>
       <w:r>
-        <w:t>Piet</w:t>
+        <w:br w:type="page"/>
       </w:r>
     </w:p>
     <w:p>
-      <w:pPr>
-        <w:pStyle w:val="ListParagraph"/>
-        <w:numPr>
-          <w:ilvl w:val="1"/>
-          <w:numId w:val="2"/>
-        </w:numPr>
-      </w:pPr>
       <w:r>
-        <w:t>Henk</w:t>
+        <w:lastRenderedPageBreak/>
+        <w:br w:type="page"/>
       </w:r>
     </w:p>
-    <w:p>
-      <w:pPr>
-        <w:pStyle w:val="ListParagraph"/>
-        <w:numPr>
-          <w:ilvl w:val="1"/>
-          <w:numId w:val="2"/>
-        </w:numPr>
-      </w:pPr>
-      <w:r>
-        <w:t>frits</w:t>
-      </w:r>
-    </w:p>
+    <w:p/>
     <w:sectPr>
+      <w:headerReference w:type="even" r:id="rId7"/>
+      <w:headerReference w:type="default" r:id="rId8"/>
+      <w:footerReference w:type="even" r:id="rId9"/>
+      <w:footerReference w:type="default" r:id="rId10"/>
+      <w:headerReference w:type="first" r:id="rId11"/>
+      <w:footerReference w:type="first" r:id="rId12"/>
       <w:pgSz w:w="11906" w:h="16838"/>
       <w:pgMar w:top="1417" w:right="1417" w:bottom="1417" w:left="1417" w:header="708" w:footer="708" w:gutter="0"/>
       <w:cols w:space="708"/>
@@ -58,6 +36,119 @@
     </w:sectPr>
   </w:body>
 </w:document>
+</file>
+
+<file path=word/endnotes.xml><?xml version="1.0" encoding="utf-8"?>
+<w:endnotes xmlns:ve="http://schemas.openxmlformats.org/markup-compatibility/2006" xmlns:o="urn:schemas-microsoft-com:office:office" xmlns:r="http://schemas.openxmlformats.org/officeDocument/2006/relationships" xmlns:m="http://schemas.openxmlformats.org/officeDocument/2006/math" xmlns:v="urn:schemas-microsoft-com:vml" xmlns:wp="http://schemas.openxmlformats.org/drawingml/2006/wordprocessingDrawing" xmlns:w10="urn:schemas-microsoft-com:office:word" xmlns:w="http://schemas.openxmlformats.org/wordprocessingml/2006/main" xmlns:wne="http://schemas.microsoft.com/office/word/2006/wordml">
+  <w:endnote w:type="separator" w:id="-1">
+    <w:p>
+      <w:pPr>
+        <w:spacing w:after="0" w:line="240" w:lineRule="auto"/>
+      </w:pPr>
+      <w:r>
+        <w:separator/>
+      </w:r>
+    </w:p>
+  </w:endnote>
+  <w:endnote w:type="continuationSeparator" w:id="0">
+    <w:p>
+      <w:pPr>
+        <w:spacing w:after="0" w:line="240" w:lineRule="auto"/>
+      </w:pPr>
+      <w:r>
+        <w:continuationSeparator/>
+      </w:r>
+    </w:p>
+  </w:endnote>
+</w:endnotes>
+</file>
+
+<file path=word/footer1.xml><?xml version="1.0" encoding="utf-8"?>
+<w:ftr xmlns:ve="http://schemas.openxmlformats.org/markup-compatibility/2006" xmlns:o="urn:schemas-microsoft-com:office:office" xmlns:r="http://schemas.openxmlformats.org/officeDocument/2006/relationships" xmlns:m="http://schemas.openxmlformats.org/officeDocument/2006/math" xmlns:v="urn:schemas-microsoft-com:vml" xmlns:wp="http://schemas.openxmlformats.org/drawingml/2006/wordprocessingDrawing" xmlns:w10="urn:schemas-microsoft-com:office:word" xmlns:w="http://schemas.openxmlformats.org/wordprocessingml/2006/main" xmlns:wne="http://schemas.microsoft.com/office/word/2006/wordml">
+  <w:p>
+    <w:pPr>
+      <w:pStyle w:val="Footer"/>
+    </w:pPr>
+  </w:p>
+</w:ftr>
+</file>
+
+<file path=word/footer2.xml><?xml version="1.0" encoding="utf-8"?>
+<w:ftr xmlns:ve="http://schemas.openxmlformats.org/markup-compatibility/2006" xmlns:o="urn:schemas-microsoft-com:office:office" xmlns:r="http://schemas.openxmlformats.org/officeDocument/2006/relationships" xmlns:m="http://schemas.openxmlformats.org/officeDocument/2006/math" xmlns:v="urn:schemas-microsoft-com:vml" xmlns:wp="http://schemas.openxmlformats.org/drawingml/2006/wordprocessingDrawing" xmlns:w10="urn:schemas-microsoft-com:office:word" xmlns:w="http://schemas.openxmlformats.org/wordprocessingml/2006/main" xmlns:wne="http://schemas.microsoft.com/office/word/2006/wordml">
+  <w:p>
+    <w:pPr>
+      <w:pStyle w:val="Footer"/>
+    </w:pPr>
+  </w:p>
+</w:ftr>
+</file>
+
+<file path=word/footer3.xml><?xml version="1.0" encoding="utf-8"?>
+<w:ftr xmlns:ve="http://schemas.openxmlformats.org/markup-compatibility/2006" xmlns:o="urn:schemas-microsoft-com:office:office" xmlns:r="http://schemas.openxmlformats.org/officeDocument/2006/relationships" xmlns:m="http://schemas.openxmlformats.org/officeDocument/2006/math" xmlns:v="urn:schemas-microsoft-com:vml" xmlns:wp="http://schemas.openxmlformats.org/drawingml/2006/wordprocessingDrawing" xmlns:w10="urn:schemas-microsoft-com:office:word" xmlns:w="http://schemas.openxmlformats.org/wordprocessingml/2006/main" xmlns:wne="http://schemas.microsoft.com/office/word/2006/wordml">
+  <w:p>
+    <w:pPr>
+      <w:pStyle w:val="Footer"/>
+    </w:pPr>
+  </w:p>
+</w:ftr>
+</file>
+
+<file path=word/footnotes.xml><?xml version="1.0" encoding="utf-8"?>
+<w:footnotes xmlns:ve="http://schemas.openxmlformats.org/markup-compatibility/2006" xmlns:o="urn:schemas-microsoft-com:office:office" xmlns:r="http://schemas.openxmlformats.org/officeDocument/2006/relationships" xmlns:m="http://schemas.openxmlformats.org/officeDocument/2006/math" xmlns:v="urn:schemas-microsoft-com:vml" xmlns:wp="http://schemas.openxmlformats.org/drawingml/2006/wordprocessingDrawing" xmlns:w10="urn:schemas-microsoft-com:office:word" xmlns:w="http://schemas.openxmlformats.org/wordprocessingml/2006/main" xmlns:wne="http://schemas.microsoft.com/office/word/2006/wordml">
+  <w:footnote w:type="separator" w:id="-1">
+    <w:p>
+      <w:pPr>
+        <w:spacing w:after="0" w:line="240" w:lineRule="auto"/>
+      </w:pPr>
+      <w:r>
+        <w:separator/>
+      </w:r>
+    </w:p>
+  </w:footnote>
+  <w:footnote w:type="continuationSeparator" w:id="0">
+    <w:p>
+      <w:pPr>
+        <w:spacing w:after="0" w:line="240" w:lineRule="auto"/>
+      </w:pPr>
+      <w:r>
+        <w:continuationSeparator/>
+      </w:r>
+    </w:p>
+  </w:footnote>
+</w:footnotes>
+</file>
+
+<file path=word/header1.xml><?xml version="1.0" encoding="utf-8"?>
+<w:hdr xmlns:ve="http://schemas.openxmlformats.org/markup-compatibility/2006" xmlns:o="urn:schemas-microsoft-com:office:office" xmlns:r="http://schemas.openxmlformats.org/officeDocument/2006/relationships" xmlns:m="http://schemas.openxmlformats.org/officeDocument/2006/math" xmlns:v="urn:schemas-microsoft-com:vml" xmlns:wp="http://schemas.openxmlformats.org/drawingml/2006/wordprocessingDrawing" xmlns:w10="urn:schemas-microsoft-com:office:word" xmlns:w="http://schemas.openxmlformats.org/wordprocessingml/2006/main" xmlns:wne="http://schemas.microsoft.com/office/word/2006/wordml">
+  <w:p>
+    <w:pPr>
+      <w:pStyle w:val="Header"/>
+    </w:pPr>
+  </w:p>
+</w:hdr>
+</file>
+
+<file path=word/header2.xml><?xml version="1.0" encoding="utf-8"?>
+<w:hdr xmlns:ve="http://schemas.openxmlformats.org/markup-compatibility/2006" xmlns:o="urn:schemas-microsoft-com:office:office" xmlns:r="http://schemas.openxmlformats.org/officeDocument/2006/relationships" xmlns:m="http://schemas.openxmlformats.org/officeDocument/2006/math" xmlns:v="urn:schemas-microsoft-com:vml" xmlns:wp="http://schemas.openxmlformats.org/drawingml/2006/wordprocessingDrawing" xmlns:w10="urn:schemas-microsoft-com:office:word" xmlns:w="http://schemas.openxmlformats.org/wordprocessingml/2006/main" xmlns:wne="http://schemas.microsoft.com/office/word/2006/wordml">
+  <w:p>
+    <w:pPr>
+      <w:pStyle w:val="Header"/>
+    </w:pPr>
+    <w:r>
+      <w:t>test</w:t>
+    </w:r>
+  </w:p>
+</w:hdr>
+</file>
+
+<file path=word/header3.xml><?xml version="1.0" encoding="utf-8"?>
+<w:hdr xmlns:ve="http://schemas.openxmlformats.org/markup-compatibility/2006" xmlns:o="urn:schemas-microsoft-com:office:office" xmlns:r="http://schemas.openxmlformats.org/officeDocument/2006/relationships" xmlns:m="http://schemas.openxmlformats.org/officeDocument/2006/math" xmlns:v="urn:schemas-microsoft-com:vml" xmlns:wp="http://schemas.openxmlformats.org/drawingml/2006/wordprocessingDrawing" xmlns:w10="urn:schemas-microsoft-com:office:word" xmlns:w="http://schemas.openxmlformats.org/wordprocessingml/2006/main" xmlns:wne="http://schemas.microsoft.com/office/word/2006/wordml">
+  <w:p>
+    <w:pPr>
+      <w:pStyle w:val="Header"/>
+    </w:pPr>
+  </w:p>
+</w:hdr>
 </file>
 
 <file path=word/numbering.xml><?xml version="1.0" encoding="utf-8"?>
@@ -470,6 +561,54 @@
       <w:contextualSpacing/>
     </w:pPr>
   </w:style>
+  <w:style w:type="paragraph" w:styleId="Header">
+    <w:name w:val="header"/>
+    <w:basedOn w:val="Normal"/>
+    <w:link w:val="HeaderChar"/>
+    <w:uiPriority w:val="99"/>
+    <w:semiHidden/>
+    <w:unhideWhenUsed/>
+    <w:rsid w:val="00C94D31"/>
+    <w:pPr>
+      <w:tabs>
+        <w:tab w:val="center" w:pos="4536"/>
+        <w:tab w:val="right" w:pos="9072"/>
+      </w:tabs>
+      <w:spacing w:after="0" w:line="240" w:lineRule="auto"/>
+    </w:pPr>
+  </w:style>
+  <w:style w:type="character" w:customStyle="1" w:styleId="HeaderChar">
+    <w:name w:val="Header Char"/>
+    <w:basedOn w:val="DefaultParagraphFont"/>
+    <w:link w:val="Header"/>
+    <w:uiPriority w:val="99"/>
+    <w:semiHidden/>
+    <w:rsid w:val="00C94D31"/>
+  </w:style>
+  <w:style w:type="paragraph" w:styleId="Footer">
+    <w:name w:val="footer"/>
+    <w:basedOn w:val="Normal"/>
+    <w:link w:val="FooterChar"/>
+    <w:uiPriority w:val="99"/>
+    <w:semiHidden/>
+    <w:unhideWhenUsed/>
+    <w:rsid w:val="00C94D31"/>
+    <w:pPr>
+      <w:tabs>
+        <w:tab w:val="center" w:pos="4536"/>
+        <w:tab w:val="right" w:pos="9072"/>
+      </w:tabs>
+      <w:spacing w:after="0" w:line="240" w:lineRule="auto"/>
+    </w:pPr>
+  </w:style>
+  <w:style w:type="character" w:customStyle="1" w:styleId="FooterChar">
+    <w:name w:val="Footer Char"/>
+    <w:basedOn w:val="DefaultParagraphFont"/>
+    <w:link w:val="Footer"/>
+    <w:uiPriority w:val="99"/>
+    <w:semiHidden/>
+    <w:rsid w:val="00C94D31"/>
+  </w:style>
 </w:styles>
 </file>
 

</xml_diff>

<commit_message>
Implemented different fist header
</commit_message>
<xml_diff>
--- a/test.docx
+++ b/test.docx
@@ -32,6 +32,7 @@
       <w:pgSz w:w="11906" w:h="16838"/>
       <w:pgMar w:top="1417" w:right="1417" w:bottom="1417" w:left="1417" w:header="708" w:footer="708" w:gutter="0"/>
       <w:cols w:space="708"/>
+      <w:titlePg/>
       <w:docGrid w:linePitch="360"/>
     </w:sectPr>
   </w:body>
@@ -147,6 +148,9 @@
     <w:pPr>
       <w:pStyle w:val="Header"/>
     </w:pPr>
+    <w:r>
+      <w:t>Blah blah</w:t>
+    </w:r>
   </w:p>
 </w:hdr>
 </file>

</xml_diff>

<commit_message>
Refactoring and fixed a bug
</commit_message>
<xml_diff>
--- a/test.docx
+++ b/test.docx
@@ -8,6 +8,28 @@
       </w:r>
       <w:r>
         <w:t>est</w:t>
+      </w:r>
+    </w:p>
+    <w:p/>
+    <w:p>
+      <w:r>
+        <w:t>Dit is een tekst met de tekst klaas erin</w:t>
+      </w:r>
+    </w:p>
+    <w:p/>
+    <w:p/>
+    <w:p>
+      <w:r>
+        <w:t>Ik ben getypt in word</w:t>
+      </w:r>
+    </w:p>
+    <w:p/>
+    <w:p>
+      <w:r>
+        <w:t xml:space="preserve">Tekst met wederom </w:t>
+      </w:r>
+      <w:r>
+        <w:t>klaas</w:t>
       </w:r>
     </w:p>
     <w:p>

</xml_diff>

<commit_message>
Fix for make text hyperlink, keeping positions
</commit_message>
<xml_diff>
--- a/test.docx
+++ b/test.docx
@@ -4,57 +4,25 @@
   <w:body>
     <w:p>
       <w:r>
-        <w:t>T</w:t>
-      </w:r>
-      <w:r>
-        <w:t>est</w:t>
+        <w:t>Dit is een tekst met de tekst klaas erin</w:t>
       </w:r>
     </w:p>
     <w:p/>
     <w:p>
       <w:r>
-        <w:t>Dit is een tekst met de tekst klaas erin</w:t>
-      </w:r>
-    </w:p>
-    <w:p/>
-    <w:p/>
-    <w:p>
-      <w:r>
-        <w:t>Ik ben getypt in word</w:t>
+        <w:t>Nog een tekst met klaas erin die vervangen moet worden</w:t>
       </w:r>
     </w:p>
     <w:p/>
     <w:p>
       <w:r>
-        <w:t xml:space="preserve">Tekst met wederom </w:t>
-      </w:r>
-      <w:r>
-        <w:t>klaas</w:t>
+        <w:t>En een tekst waar het op het einde staat klaas</w:t>
       </w:r>
     </w:p>
-    <w:p>
-      <w:r>
-        <w:br w:type="page"/>
-      </w:r>
-    </w:p>
-    <w:p>
-      <w:r>
-        <w:lastRenderedPageBreak/>
-        <w:br w:type="page"/>
-      </w:r>
-    </w:p>
-    <w:p/>
     <w:sectPr>
-      <w:headerReference w:type="even" r:id="rId7"/>
-      <w:headerReference w:type="default" r:id="rId8"/>
-      <w:footerReference w:type="even" r:id="rId9"/>
-      <w:footerReference w:type="default" r:id="rId10"/>
-      <w:headerReference w:type="first" r:id="rId11"/>
-      <w:footerReference w:type="first" r:id="rId12"/>
       <w:pgSz w:w="11906" w:h="16838"/>
       <w:pgMar w:top="1417" w:right="1417" w:bottom="1417" w:left="1417" w:header="708" w:footer="708" w:gutter="0"/>
       <w:cols w:space="708"/>
-      <w:titlePg/>
       <w:docGrid w:linePitch="360"/>
     </w:sectPr>
   </w:body>
@@ -86,36 +54,6 @@
 </w:endnotes>
 </file>
 
-<file path=word/footer1.xml><?xml version="1.0" encoding="utf-8"?>
-<w:ftr xmlns:ve="http://schemas.openxmlformats.org/markup-compatibility/2006" xmlns:o="urn:schemas-microsoft-com:office:office" xmlns:r="http://schemas.openxmlformats.org/officeDocument/2006/relationships" xmlns:m="http://schemas.openxmlformats.org/officeDocument/2006/math" xmlns:v="urn:schemas-microsoft-com:vml" xmlns:wp="http://schemas.openxmlformats.org/drawingml/2006/wordprocessingDrawing" xmlns:w10="urn:schemas-microsoft-com:office:word" xmlns:w="http://schemas.openxmlformats.org/wordprocessingml/2006/main" xmlns:wne="http://schemas.microsoft.com/office/word/2006/wordml">
-  <w:p>
-    <w:pPr>
-      <w:pStyle w:val="Footer"/>
-    </w:pPr>
-  </w:p>
-</w:ftr>
-</file>
-
-<file path=word/footer2.xml><?xml version="1.0" encoding="utf-8"?>
-<w:ftr xmlns:ve="http://schemas.openxmlformats.org/markup-compatibility/2006" xmlns:o="urn:schemas-microsoft-com:office:office" xmlns:r="http://schemas.openxmlformats.org/officeDocument/2006/relationships" xmlns:m="http://schemas.openxmlformats.org/officeDocument/2006/math" xmlns:v="urn:schemas-microsoft-com:vml" xmlns:wp="http://schemas.openxmlformats.org/drawingml/2006/wordprocessingDrawing" xmlns:w10="urn:schemas-microsoft-com:office:word" xmlns:w="http://schemas.openxmlformats.org/wordprocessingml/2006/main" xmlns:wne="http://schemas.microsoft.com/office/word/2006/wordml">
-  <w:p>
-    <w:pPr>
-      <w:pStyle w:val="Footer"/>
-    </w:pPr>
-  </w:p>
-</w:ftr>
-</file>
-
-<file path=word/footer3.xml><?xml version="1.0" encoding="utf-8"?>
-<w:ftr xmlns:ve="http://schemas.openxmlformats.org/markup-compatibility/2006" xmlns:o="urn:schemas-microsoft-com:office:office" xmlns:r="http://schemas.openxmlformats.org/officeDocument/2006/relationships" xmlns:m="http://schemas.openxmlformats.org/officeDocument/2006/math" xmlns:v="urn:schemas-microsoft-com:vml" xmlns:wp="http://schemas.openxmlformats.org/drawingml/2006/wordprocessingDrawing" xmlns:w10="urn:schemas-microsoft-com:office:word" xmlns:w="http://schemas.openxmlformats.org/wordprocessingml/2006/main" xmlns:wne="http://schemas.microsoft.com/office/word/2006/wordml">
-  <w:p>
-    <w:pPr>
-      <w:pStyle w:val="Footer"/>
-    </w:pPr>
-  </w:p>
-</w:ftr>
-</file>
-
 <file path=word/footnotes.xml><?xml version="1.0" encoding="utf-8"?>
 <w:footnotes xmlns:ve="http://schemas.openxmlformats.org/markup-compatibility/2006" xmlns:o="urn:schemas-microsoft-com:office:office" xmlns:r="http://schemas.openxmlformats.org/officeDocument/2006/relationships" xmlns:m="http://schemas.openxmlformats.org/officeDocument/2006/math" xmlns:v="urn:schemas-microsoft-com:vml" xmlns:wp="http://schemas.openxmlformats.org/drawingml/2006/wordprocessingDrawing" xmlns:w10="urn:schemas-microsoft-com:office:word" xmlns:w="http://schemas.openxmlformats.org/wordprocessingml/2006/main" xmlns:wne="http://schemas.microsoft.com/office/word/2006/wordml">
   <w:footnote w:type="separator" w:id="-1">
@@ -139,42 +77,6 @@
     </w:p>
   </w:footnote>
 </w:footnotes>
-</file>
-
-<file path=word/header1.xml><?xml version="1.0" encoding="utf-8"?>
-<w:hdr xmlns:ve="http://schemas.openxmlformats.org/markup-compatibility/2006" xmlns:o="urn:schemas-microsoft-com:office:office" xmlns:r="http://schemas.openxmlformats.org/officeDocument/2006/relationships" xmlns:m="http://schemas.openxmlformats.org/officeDocument/2006/math" xmlns:v="urn:schemas-microsoft-com:vml" xmlns:wp="http://schemas.openxmlformats.org/drawingml/2006/wordprocessingDrawing" xmlns:w10="urn:schemas-microsoft-com:office:word" xmlns:w="http://schemas.openxmlformats.org/wordprocessingml/2006/main" xmlns:wne="http://schemas.microsoft.com/office/word/2006/wordml">
-  <w:p>
-    <w:pPr>
-      <w:pStyle w:val="Header"/>
-    </w:pPr>
-  </w:p>
-</w:hdr>
-</file>
-
-<file path=word/header2.xml><?xml version="1.0" encoding="utf-8"?>
-<w:hdr xmlns:ve="http://schemas.openxmlformats.org/markup-compatibility/2006" xmlns:o="urn:schemas-microsoft-com:office:office" xmlns:r="http://schemas.openxmlformats.org/officeDocument/2006/relationships" xmlns:m="http://schemas.openxmlformats.org/officeDocument/2006/math" xmlns:v="urn:schemas-microsoft-com:vml" xmlns:wp="http://schemas.openxmlformats.org/drawingml/2006/wordprocessingDrawing" xmlns:w10="urn:schemas-microsoft-com:office:word" xmlns:w="http://schemas.openxmlformats.org/wordprocessingml/2006/main" xmlns:wne="http://schemas.microsoft.com/office/word/2006/wordml">
-  <w:p>
-    <w:pPr>
-      <w:pStyle w:val="Header"/>
-    </w:pPr>
-    <w:r>
-      <w:t>test</w:t>
-    </w:r>
-  </w:p>
-</w:hdr>
-</file>
-
-<file path=word/header3.xml><?xml version="1.0" encoding="utf-8"?>
-<w:hdr xmlns:ve="http://schemas.openxmlformats.org/markup-compatibility/2006" xmlns:o="urn:schemas-microsoft-com:office:office" xmlns:r="http://schemas.openxmlformats.org/officeDocument/2006/relationships" xmlns:m="http://schemas.openxmlformats.org/officeDocument/2006/math" xmlns:v="urn:schemas-microsoft-com:vml" xmlns:wp="http://schemas.openxmlformats.org/drawingml/2006/wordprocessingDrawing" xmlns:w10="urn:schemas-microsoft-com:office:word" xmlns:w="http://schemas.openxmlformats.org/wordprocessingml/2006/main" xmlns:wne="http://schemas.microsoft.com/office/word/2006/wordml">
-  <w:p>
-    <w:pPr>
-      <w:pStyle w:val="Header"/>
-    </w:pPr>
-    <w:r>
-      <w:t>Blah blah</w:t>
-    </w:r>
-  </w:p>
-</w:hdr>
 </file>
 
 <file path=word/numbering.xml><?xml version="1.0" encoding="utf-8"?>

</xml_diff>

<commit_message>
Implemented anchors in document
</commit_message>
<xml_diff>
--- a/test.docx
+++ b/test.docx
@@ -19,6 +19,25 @@
         <w:t>En een tekst waar het op het einde staat klaas</w:t>
       </w:r>
     </w:p>
+    <w:p>
+      <w:r>
+        <w:br w:type="page"/>
+      </w:r>
+    </w:p>
+    <w:p>
+      <w:r>
+        <w:lastRenderedPageBreak/>
+        <w:t>anker</w:t>
+      </w:r>
+    </w:p>
+    <w:p/>
+    <w:p>
+      <w:r>
+        <w:t xml:space="preserve">Test </w:t>
+      </w:r>
+    </w:p>
+    <w:p/>
+    <w:p/>
     <w:sectPr>
       <w:pgSz w:w="11906" w:h="16838"/>
       <w:pgMar w:top="1417" w:right="1417" w:bottom="1417" w:left="1417" w:header="708" w:footer="708" w:gutter="0"/>

</xml_diff>